<commit_message>
create pdf version of Vocab doc
</commit_message>
<xml_diff>
--- a/documents/STIX_Vocab_Draft.docx
+++ b/documents/STIX_Vocab_Draft.docx
@@ -6,6 +6,8 @@
       <w:pPr>
         <w:jc w:val="center"/>
       </w:pPr>
+      <w:bookmarkStart w:id="0" w:name="_GoBack"/>
+      <w:bookmarkEnd w:id="0"/>
       <w:r>
         <w:t>THE MITRE CORPORATION</w:t>
       </w:r>
@@ -164,7 +166,27 @@
           <w:sz w:val="23"/>
           <w:szCs w:val="23"/>
         </w:rPr>
-        <w:t>The Structured Threat Information eXpression (STIX</w:t>
+        <w:t xml:space="preserve">The Structured Threat Information </w:t>
+      </w:r>
+      <w:proofErr w:type="spellStart"/>
+      <w:r>
+        <w:rPr>
+          <w:i/>
+          <w:iCs/>
+          <w:sz w:val="23"/>
+          <w:szCs w:val="23"/>
+        </w:rPr>
+        <w:t>eXpression</w:t>
+      </w:r>
+      <w:proofErr w:type="spellEnd"/>
+      <w:r>
+        <w:rPr>
+          <w:i/>
+          <w:iCs/>
+          <w:sz w:val="23"/>
+          <w:szCs w:val="23"/>
+        </w:rPr>
+        <w:t xml:space="preserve"> (STIX</w:t>
       </w:r>
       <w:r>
         <w:rPr>
@@ -615,7 +637,7 @@
         <w:footnoteReference w:id="2"/>
       </w:r>
     </w:p>
-    <w:bookmarkStart w:id="0" w:name="_Toc254248870" w:displacedByCustomXml="next"/>
+    <w:bookmarkStart w:id="1" w:name="_Toc254248870" w:displacedByCustomXml="next"/>
     <w:sdt>
       <w:sdtPr>
         <w:rPr>
@@ -649,15 +671,7 @@
             <w:rPr>
               <w:color w:val="auto"/>
             </w:rPr>
-            <w:t>Table of Cont</w:t>
-          </w:r>
-          <w:bookmarkStart w:id="1" w:name="_GoBack"/>
-          <w:bookmarkEnd w:id="1"/>
-          <w:r>
-            <w:rPr>
-              <w:color w:val="auto"/>
-            </w:rPr>
-            <w:t>ents</w:t>
+            <w:t>Table of Contents</w:t>
           </w:r>
         </w:p>
         <w:p>
@@ -5273,8 +5287,8 @@
       </w:pPr>
       <w:bookmarkStart w:id="2" w:name="_Ref389987355"/>
     </w:p>
-    <w:bookmarkEnd w:id="0"/>
     <w:bookmarkEnd w:id="2"/>
+    <w:bookmarkEnd w:id="1"/>
     <w:p>
       <w:pPr>
         <w:pStyle w:val="Heading1"/>
@@ -5308,7 +5322,15 @@
         <w:t xml:space="preserve">The </w:t>
       </w:r>
       <w:r>
-        <w:t>Structured Threat Information eXpression (STIX</w:t>
+        <w:t xml:space="preserve">Structured Threat Information </w:t>
+      </w:r>
+      <w:proofErr w:type="spellStart"/>
+      <w:r>
+        <w:t>eXpression</w:t>
+      </w:r>
+      <w:proofErr w:type="spellEnd"/>
+      <w:r>
+        <w:t xml:space="preserve"> (STIX</w:t>
       </w:r>
       <w:r>
         <w:rPr>
@@ -5341,13 +5363,37 @@
         <w:footnoteReference w:id="3"/>
       </w:r>
       <w:r>
-        <w:t>, Indicator, Incident, TTP, ExploitTarget, CourseOfAction, Campaign</w:t>
+        <w:t xml:space="preserve">, Indicator, Incident, TTP, </w:t>
+      </w:r>
+      <w:proofErr w:type="spellStart"/>
+      <w:r>
+        <w:t>ExploitTarget</w:t>
+      </w:r>
+      <w:proofErr w:type="spellEnd"/>
+      <w:r>
+        <w:t xml:space="preserve">, </w:t>
+      </w:r>
+      <w:proofErr w:type="spellStart"/>
+      <w:r>
+        <w:t>CourseOfAction</w:t>
+      </w:r>
+      <w:proofErr w:type="spellEnd"/>
+      <w:r>
+        <w:t>, Campaign</w:t>
       </w:r>
       <w:r>
         <w:t>,</w:t>
       </w:r>
       <w:r>
-        <w:t xml:space="preserve"> and ThreatActor.</w:t>
+        <w:t xml:space="preserve"> and </w:t>
+      </w:r>
+      <w:proofErr w:type="spellStart"/>
+      <w:r>
+        <w:t>ThreatActor</w:t>
+      </w:r>
+      <w:proofErr w:type="spellEnd"/>
+      <w:r>
+        <w:t>.</w:t>
       </w:r>
       <w:r>
         <w:t xml:space="preserve"> </w:t>
@@ -5503,7 +5549,7 @@
         <w:fldChar w:fldCharType="separate"/>
       </w:r>
       <w:r>
-        <w:t>2</w:t>
+        <w:t>0</w:t>
       </w:r>
       <w:r>
         <w:fldChar w:fldCharType="end"/>
@@ -5539,7 +5585,7 @@
         <w:fldChar w:fldCharType="separate"/>
       </w:r>
       <w:r>
-        <w:t>3</w:t>
+        <w:t>0</w:t>
       </w:r>
       <w:r>
         <w:fldChar w:fldCharType="end"/>
@@ -5707,7 +5753,7 @@
         <w:fldChar w:fldCharType="separate"/>
       </w:r>
       <w:r>
-        <w:t>1.2.4.3</w:t>
+        <w:t>1.2.4.1</w:t>
       </w:r>
       <w:r>
         <w:fldChar w:fldCharType="end"/>
@@ -6012,15 +6058,15 @@
         <w:pStyle w:val="Heading2"/>
       </w:pPr>
       <w:bookmarkStart w:id="9" w:name="_Ref394437867"/>
-      <w:bookmarkStart w:id="10" w:name="_Ref388860303"/>
-      <w:bookmarkStart w:id="11" w:name="_Toc389570601"/>
-      <w:bookmarkStart w:id="12" w:name="_Toc389581071"/>
-      <w:bookmarkStart w:id="13" w:name="_Toc424650697"/>
+      <w:bookmarkStart w:id="10" w:name="_Toc424650697"/>
+      <w:bookmarkStart w:id="11" w:name="_Ref388860303"/>
+      <w:bookmarkStart w:id="12" w:name="_Toc389570601"/>
+      <w:bookmarkStart w:id="13" w:name="_Toc389581071"/>
       <w:r>
         <w:t>Document Conventions</w:t>
       </w:r>
       <w:bookmarkEnd w:id="9"/>
-      <w:bookmarkEnd w:id="13"/>
+      <w:bookmarkEnd w:id="10"/>
     </w:p>
     <w:p>
       <w:pPr>
@@ -6295,6 +6341,7 @@
       <w:r>
         <w:t xml:space="preserve">: </w:t>
       </w:r>
+      <w:proofErr w:type="spellStart"/>
       <w:r>
         <w:rPr>
           <w:rFonts w:ascii="Courier New" w:hAnsi="Courier New" w:cs="Courier New"/>
@@ -6313,18 +6360,29 @@
         </w:rPr>
         <w:t>sType</w:t>
       </w:r>
+      <w:proofErr w:type="spellEnd"/>
       <w:r>
         <w:rPr>
           <w:rFonts w:asciiTheme="minorHAnsi" w:hAnsiTheme="minorHAnsi" w:cs="Courier New"/>
         </w:rPr>
         <w:t xml:space="preserve">, </w:t>
       </w:r>
+      <w:proofErr w:type="spellStart"/>
       <w:r>
         <w:rPr>
           <w:rFonts w:ascii="Courier New" w:hAnsi="Courier New" w:cs="Courier New"/>
         </w:rPr>
-        <w:t>stixCommon:StatementType</w:t>
-      </w:r>
+        <w:t>stixCommon</w:t>
+      </w:r>
+      <w:proofErr w:type="gramStart"/>
+      <w:r>
+        <w:rPr>
+          <w:rFonts w:ascii="Courier New" w:hAnsi="Courier New" w:cs="Courier New"/>
+        </w:rPr>
+        <w:t>:StatementType</w:t>
+      </w:r>
+      <w:proofErr w:type="spellEnd"/>
+      <w:proofErr w:type="gramEnd"/>
       <w:r>
         <w:rPr>
           <w:rFonts w:ascii="Courier New" w:hAnsi="Courier New" w:cs="Courier New"/>
@@ -6371,6 +6429,7 @@
         </w:rPr>
         <w:t xml:space="preserve"> named, </w:t>
       </w:r>
+      <w:proofErr w:type="spellStart"/>
       <w:r>
         <w:rPr>
           <w:rFonts w:ascii="Courier New" w:hAnsi="Courier New" w:cs="Courier New"/>
@@ -6383,6 +6442,7 @@
         </w:rPr>
         <w:t>Type</w:t>
       </w:r>
+      <w:proofErr w:type="spellEnd"/>
       <w:r>
         <w:rPr>
           <w:rFonts w:asciiTheme="minorHAnsi" w:hAnsiTheme="minorHAnsi" w:cs="Courier New"/>
@@ -6531,26 +6591,39 @@
       <w:r>
         <w:t xml:space="preserve">Each STIX data model is captured in a different UML package (e.g., Core package, Campaign package, etc.) where the packages together compose the full STIX UML model.  To refer to a particular class of a specific package, we use the format </w:t>
       </w:r>
+      <w:proofErr w:type="spellStart"/>
       <w:r>
         <w:rPr>
           <w:rFonts w:ascii="Courier New" w:hAnsi="Courier New" w:cs="Courier New"/>
           <w:sz w:val="22"/>
         </w:rPr>
-        <w:t>package_prefix:class</w:t>
-      </w:r>
-      <w:r>
-        <w:t>, where</w:t>
-      </w:r>
-      <w:r>
-        <w:t xml:space="preserve"> </w:t>
-      </w:r>
+        <w:t>package_prefix</w:t>
+      </w:r>
+      <w:proofErr w:type="gramStart"/>
       <w:r>
         <w:rPr>
           <w:rFonts w:ascii="Courier New" w:hAnsi="Courier New" w:cs="Courier New"/>
           <w:sz w:val="22"/>
         </w:rPr>
+        <w:t>:class</w:t>
+      </w:r>
+      <w:proofErr w:type="spellEnd"/>
+      <w:proofErr w:type="gramEnd"/>
+      <w:r>
+        <w:t>, where</w:t>
+      </w:r>
+      <w:r>
+        <w:t xml:space="preserve"> </w:t>
+      </w:r>
+      <w:proofErr w:type="spellStart"/>
+      <w:r>
+        <w:rPr>
+          <w:rFonts w:ascii="Courier New" w:hAnsi="Courier New" w:cs="Courier New"/>
+          <w:sz w:val="22"/>
+        </w:rPr>
         <w:t>package_prefix</w:t>
       </w:r>
+      <w:proofErr w:type="spellEnd"/>
       <w:r>
         <w:rPr>
           <w:sz w:val="22"/>
@@ -7017,7 +7090,7 @@
                 <v:shape id="_x0000_i1025" type="#_x0000_t75" style="width:21.75pt;height:21.75pt" o:ole="">
                   <v:imagedata r:id="rId19" o:title=""/>
                 </v:shape>
-                <o:OLEObject Type="Embed" ProgID="PBrush" ShapeID="_x0000_i1025" DrawAspect="Content" ObjectID="_1498392772" r:id="rId20"/>
+                <o:OLEObject Type="Embed" ProgID="PBrush" ShapeID="_x0000_i1025" DrawAspect="Content" ObjectID="_1498472813" r:id="rId20"/>
               </w:object>
             </w:r>
           </w:p>
@@ -7187,7 +7260,7 @@
                 <v:shape id="_x0000_i1026" type="#_x0000_t75" style="width:13.5pt;height:13.5pt" o:ole="">
                   <v:imagedata r:id="rId22" o:title=""/>
                 </v:shape>
-                <o:OLEObject Type="Embed" ProgID="PBrush" ShapeID="_x0000_i1026" DrawAspect="Content" ObjectID="_1498392773" r:id="rId23"/>
+                <o:OLEObject Type="Embed" ProgID="PBrush" ShapeID="_x0000_i1026" DrawAspect="Content" ObjectID="_1498472814" r:id="rId23"/>
               </w:object>
             </w:r>
           </w:p>
@@ -7272,7 +7345,7 @@
                 <v:shape id="_x0000_i1027" type="#_x0000_t75" style="width:13.5pt;height:13.5pt" o:ole="">
                   <v:imagedata r:id="rId24" o:title=""/>
                 </v:shape>
-                <o:OLEObject Type="Embed" ProgID="PBrush" ShapeID="_x0000_i1027" DrawAspect="Content" ObjectID="_1498392774" r:id="rId25"/>
+                <o:OLEObject Type="Embed" ProgID="PBrush" ShapeID="_x0000_i1027" DrawAspect="Content" ObjectID="_1498472815" r:id="rId25"/>
               </w:object>
             </w:r>
           </w:p>
@@ -7504,7 +7577,7 @@
                 <v:shape id="_x0000_i1028" type="#_x0000_t75" style="width:58.5pt;height:35.25pt" o:ole="">
                   <v:imagedata r:id="rId26" o:title=""/>
                 </v:shape>
-                <o:OLEObject Type="Embed" ProgID="PBrush" ShapeID="_x0000_i1028" DrawAspect="Content" ObjectID="_1498392775" r:id="rId27"/>
+                <o:OLEObject Type="Embed" ProgID="PBrush" ShapeID="_x0000_i1028" DrawAspect="Content" ObjectID="_1498472816" r:id="rId27"/>
               </w:object>
             </w:r>
           </w:p>
@@ -7586,16 +7659,16 @@
       </w:pPr>
       <w:bookmarkStart w:id="30" w:name="_Toc412634013"/>
       <w:bookmarkStart w:id="31" w:name="_Toc419122393"/>
-      <w:bookmarkStart w:id="32" w:name="_Ref397935245"/>
-      <w:bookmarkStart w:id="33" w:name="_Toc398242028"/>
-      <w:bookmarkStart w:id="34" w:name="_Toc424650702"/>
+      <w:bookmarkStart w:id="32" w:name="_Toc424650702"/>
+      <w:bookmarkStart w:id="33" w:name="_Ref397935245"/>
+      <w:bookmarkStart w:id="34" w:name="_Toc398242028"/>
       <w:bookmarkEnd w:id="26"/>
       <w:r>
         <w:t>Diagram Icons and Arrow Types</w:t>
       </w:r>
       <w:bookmarkEnd w:id="30"/>
       <w:bookmarkEnd w:id="31"/>
-      <w:bookmarkEnd w:id="34"/>
+      <w:bookmarkEnd w:id="32"/>
     </w:p>
     <w:p>
       <w:pPr>
@@ -7646,8 +7719,8 @@
       <w:r>
         <w:t>Color Coding</w:t>
       </w:r>
-      <w:bookmarkEnd w:id="32"/>
       <w:bookmarkEnd w:id="33"/>
+      <w:bookmarkEnd w:id="34"/>
       <w:bookmarkEnd w:id="35"/>
     </w:p>
     <w:p>
@@ -7891,7 +7964,7 @@
         <w:fldChar w:fldCharType="separate"/>
       </w:r>
       <w:r>
-        <w:t>3</w:t>
+        <w:t>0</w:t>
       </w:r>
       <w:r>
         <w:fldChar w:fldCharType="end"/>
@@ -7942,9 +8015,9 @@
       <w:bookmarkStart w:id="39" w:name="_Ref389860108"/>
       <w:bookmarkStart w:id="40" w:name="_Ref391367621"/>
       <w:bookmarkStart w:id="41" w:name="_Ref395082039"/>
-      <w:bookmarkEnd w:id="10"/>
       <w:bookmarkEnd w:id="11"/>
       <w:bookmarkEnd w:id="12"/>
+      <w:bookmarkEnd w:id="13"/>
       <w:bookmarkEnd w:id="38"/>
       <w:r>
         <w:br w:type="page"/>
@@ -7986,7 +8059,7 @@
         <w:fldChar w:fldCharType="separate"/>
       </w:r>
       <w:r>
-        <w:t>3</w:t>
+        <w:t>0</w:t>
       </w:r>
       <w:r>
         <w:fldChar w:fldCharType="end"/>
@@ -8080,18 +8153,28 @@
       <w:r>
         <w:t xml:space="preserve">the </w:t>
       </w:r>
+      <w:proofErr w:type="spellStart"/>
       <w:r>
         <w:rPr>
           <w:rFonts w:ascii="Courier New" w:hAnsi="Courier New" w:cs="Courier New"/>
         </w:rPr>
-        <w:t>stixCommon:C</w:t>
-      </w:r>
+        <w:t>stixCommon</w:t>
+      </w:r>
+      <w:proofErr w:type="gramStart"/>
       <w:r>
         <w:rPr>
           <w:rFonts w:ascii="Courier New" w:hAnsi="Courier New" w:cs="Courier New"/>
         </w:rPr>
+        <w:t>:C</w:t>
+      </w:r>
+      <w:r>
+        <w:rPr>
+          <w:rFonts w:ascii="Courier New" w:hAnsi="Courier New" w:cs="Courier New"/>
+        </w:rPr>
         <w:t>ontrolledVocabularyStringType</w:t>
       </w:r>
+      <w:proofErr w:type="spellEnd"/>
+      <w:proofErr w:type="gramEnd"/>
       <w:r>
         <w:t xml:space="preserve"> </w:t>
       </w:r>
@@ -8143,18 +8226,28 @@
       <w:r>
         <w:t xml:space="preserve">the </w:t>
       </w:r>
+      <w:proofErr w:type="spellStart"/>
       <w:r>
         <w:rPr>
           <w:rFonts w:ascii="Courier New" w:hAnsi="Courier New" w:cs="Courier New"/>
         </w:rPr>
-        <w:t>stixCommon:</w:t>
-      </w:r>
+        <w:t>stixCommon</w:t>
+      </w:r>
+      <w:proofErr w:type="gramStart"/>
       <w:r>
         <w:rPr>
           <w:rFonts w:ascii="Courier New" w:hAnsi="Courier New" w:cs="Courier New"/>
         </w:rPr>
+        <w:t>:</w:t>
+      </w:r>
+      <w:r>
+        <w:rPr>
+          <w:rFonts w:ascii="Courier New" w:hAnsi="Courier New" w:cs="Courier New"/>
+        </w:rPr>
         <w:t>ControlledVocabularyStringType</w:t>
       </w:r>
+      <w:proofErr w:type="spellEnd"/>
+      <w:proofErr w:type="gramEnd"/>
       <w:r>
         <w:t xml:space="preserve"> </w:t>
       </w:r>
@@ -8233,26 +8326,33 @@
       <w:r>
         <w:t xml:space="preserve"> using the </w:t>
       </w:r>
+      <w:proofErr w:type="spellStart"/>
       <w:r>
         <w:rPr>
           <w:rFonts w:ascii="Courier New" w:hAnsi="Courier New" w:cs="Courier New"/>
         </w:rPr>
-        <w:t>stixCommon:</w:t>
-      </w:r>
+        <w:t>stixCommon</w:t>
+      </w:r>
+      <w:proofErr w:type="gramStart"/>
       <w:r>
         <w:rPr>
           <w:rFonts w:ascii="Courier New" w:hAnsi="Courier New" w:cs="Courier New"/>
         </w:rPr>
+        <w:t>:</w:t>
+      </w:r>
+      <w:r>
+        <w:rPr>
+          <w:rFonts w:ascii="Courier New" w:hAnsi="Courier New" w:cs="Courier New"/>
+        </w:rPr>
         <w:t>UnenforcedVocabularyStringType</w:t>
       </w:r>
+      <w:proofErr w:type="spellEnd"/>
+      <w:proofErr w:type="gramEnd"/>
       <w:r>
         <w:t xml:space="preserve"> </w:t>
       </w:r>
       <w:r>
-        <w:t xml:space="preserve">data type to constrain the </w:t>
-      </w:r>
-      <w:r>
-        <w:t>set of values. Externally-defined</w:t>
+        <w:t>data type to constrain the set of values. Externally-defined</w:t>
       </w:r>
       <w:r>
         <w:t xml:space="preserve"> vocabularies are </w:t>
@@ -8264,10 +8364,7 @@
         <w:t xml:space="preserve"> </w:t>
       </w:r>
       <w:r>
-        <w:t xml:space="preserve">defined, but have not been </w:t>
-      </w:r>
-      <w:r>
-        <w:t xml:space="preserve">included as </w:t>
+        <w:t xml:space="preserve">defined, but have not been included as </w:t>
       </w:r>
       <w:r>
         <w:t>formally specified</w:t>
@@ -8290,18 +8387,28 @@
       <w:r>
         <w:t xml:space="preserve"> using the </w:t>
       </w:r>
+      <w:proofErr w:type="spellStart"/>
       <w:r>
         <w:rPr>
           <w:rFonts w:ascii="Courier New" w:hAnsi="Courier New" w:cs="Courier New"/>
         </w:rPr>
-        <w:t>stixCommon:</w:t>
-      </w:r>
+        <w:t>stixCommon</w:t>
+      </w:r>
+      <w:proofErr w:type="gramStart"/>
       <w:r>
         <w:rPr>
           <w:rFonts w:ascii="Courier New" w:hAnsi="Courier New" w:cs="Courier New"/>
         </w:rPr>
+        <w:t>:</w:t>
+      </w:r>
+      <w:r>
+        <w:rPr>
+          <w:rFonts w:ascii="Courier New" w:hAnsi="Courier New" w:cs="Courier New"/>
+        </w:rPr>
         <w:t>ControlledVocabularyStringType</w:t>
       </w:r>
+      <w:proofErr w:type="spellEnd"/>
+      <w:proofErr w:type="gramEnd"/>
       <w:r>
         <w:t xml:space="preserve"> </w:t>
       </w:r>
@@ -8359,18 +8466,28 @@
       <w:r>
         <w:t xml:space="preserve"> using the </w:t>
       </w:r>
+      <w:proofErr w:type="spellStart"/>
       <w:r>
         <w:rPr>
           <w:rFonts w:ascii="Courier New" w:hAnsi="Courier New" w:cs="Courier New"/>
         </w:rPr>
-        <w:t>stixCommon:</w:t>
-      </w:r>
+        <w:t>stixCommon</w:t>
+      </w:r>
+      <w:proofErr w:type="gramStart"/>
       <w:r>
         <w:rPr>
           <w:rFonts w:ascii="Courier New" w:hAnsi="Courier New" w:cs="Courier New"/>
         </w:rPr>
+        <w:t>:</w:t>
+      </w:r>
+      <w:r>
+        <w:rPr>
+          <w:rFonts w:ascii="Courier New" w:hAnsi="Courier New" w:cs="Courier New"/>
+        </w:rPr>
         <w:t>VocabularyStringType</w:t>
       </w:r>
+      <w:proofErr w:type="spellEnd"/>
+      <w:proofErr w:type="gramEnd"/>
       <w:r>
         <w:t xml:space="preserve"> </w:t>
       </w:r>
@@ -8512,51 +8629,10 @@
       </w:r>
       <w:r>
         <w:rPr>
+          <w:b/>
           <w:bCs/>
-          <w:noProof/>
-        </w:rPr>
-        <w:fldChar w:fldCharType="begin"/>
-      </w:r>
-      <w:r>
-        <w:instrText xml:space="preserve"> REF _Ref420936850 \h </w:instrText>
-      </w:r>
-      <w:r>
-        <w:rPr>
-          <w:bCs/>
-          <w:noProof/>
-        </w:rPr>
-      </w:r>
-      <w:r>
-        <w:rPr>
-          <w:bCs/>
-          <w:noProof/>
-        </w:rPr>
-        <w:fldChar w:fldCharType="separate"/>
-      </w:r>
-      <w:r>
-        <w:t xml:space="preserve">Figure </w:t>
-      </w:r>
-      <w:r>
-        <w:rPr>
-          <w:noProof/>
-        </w:rPr>
-        <w:t>2</w:t>
-      </w:r>
-      <w:r>
-        <w:noBreakHyphen/>
-      </w:r>
-      <w:r>
-        <w:rPr>
-          <w:noProof/>
-        </w:rPr>
-        <w:t>1</w:t>
-      </w:r>
-      <w:r>
-        <w:rPr>
-          <w:bCs/>
-          <w:noProof/>
-        </w:rPr>
-        <w:fldChar w:fldCharType="end"/>
+        </w:rPr>
+        <w:t>Error! Reference source not found.</w:t>
       </w:r>
       <w:r>
         <w:fldChar w:fldCharType="end"/>
@@ -8656,39 +8732,51 @@
       <w:r>
         <w:t xml:space="preserve"> of the </w:t>
       </w:r>
+      <w:proofErr w:type="spellStart"/>
       <w:r>
         <w:rPr>
           <w:rFonts w:ascii="Courier New" w:hAnsi="Courier New" w:cs="Courier New"/>
         </w:rPr>
+        <w:t>stixCommon</w:t>
+      </w:r>
+      <w:proofErr w:type="gramStart"/>
+      <w:r>
+        <w:rPr>
+          <w:rFonts w:ascii="Courier New" w:hAnsi="Courier New" w:cs="Courier New"/>
+        </w:rPr>
+        <w:t>:</w:t>
+      </w:r>
+      <w:r>
+        <w:rPr>
+          <w:rFonts w:ascii="Courier New" w:hAnsi="Courier New" w:cs="Courier New"/>
+        </w:rPr>
+        <w:t>ControlledVocabularyStringType</w:t>
+      </w:r>
+      <w:proofErr w:type="spellEnd"/>
+      <w:proofErr w:type="gramEnd"/>
+      <w:r>
+        <w:t xml:space="preserve"> </w:t>
+      </w:r>
+      <w:r>
+        <w:t>data type</w:t>
+      </w:r>
+      <w:r>
+        <w:t xml:space="preserve">, and therefore it is also a specialization of the </w:t>
+      </w:r>
+      <w:proofErr w:type="spellStart"/>
+      <w:r>
+        <w:rPr>
+          <w:rFonts w:ascii="Courier New" w:hAnsi="Courier New" w:cs="Courier New"/>
+        </w:rPr>
         <w:t>stixCommon:</w:t>
       </w:r>
       <w:r>
         <w:rPr>
           <w:rFonts w:ascii="Courier New" w:hAnsi="Courier New" w:cs="Courier New"/>
         </w:rPr>
-        <w:t>ControlledVocabularyStringType</w:t>
-      </w:r>
-      <w:r>
-        <w:t xml:space="preserve"> </w:t>
-      </w:r>
-      <w:r>
-        <w:t>data type</w:t>
-      </w:r>
-      <w:r>
-        <w:t xml:space="preserve">, and therefore it is also a specialization of the </w:t>
-      </w:r>
-      <w:r>
-        <w:rPr>
-          <w:rFonts w:ascii="Courier New" w:hAnsi="Courier New" w:cs="Courier New"/>
-        </w:rPr>
-        <w:t>stixCommon:</w:t>
-      </w:r>
-      <w:r>
-        <w:rPr>
-          <w:rFonts w:ascii="Courier New" w:hAnsi="Courier New" w:cs="Courier New"/>
-        </w:rPr>
         <w:t>VocabularyStringType</w:t>
       </w:r>
+      <w:proofErr w:type="spellEnd"/>
       <w:r>
         <w:t xml:space="preserve"> </w:t>
       </w:r>
@@ -8950,8 +9038,13 @@
       <w:bookmarkStart w:id="46" w:name="_Toc420678750"/>
       <w:bookmarkStart w:id="47" w:name="_Ref420936639"/>
       <w:bookmarkStart w:id="48" w:name="_Toc424650706"/>
-      <w:r>
-        <w:t xml:space="preserve">VocabularyStringType </w:t>
+      <w:proofErr w:type="spellStart"/>
+      <w:r>
+        <w:t>VocabularyStringType</w:t>
+      </w:r>
+      <w:proofErr w:type="spellEnd"/>
+      <w:r>
+        <w:t xml:space="preserve"> </w:t>
       </w:r>
       <w:bookmarkEnd w:id="45"/>
       <w:r>
@@ -8968,18 +9061,28 @@
       <w:r>
         <w:t xml:space="preserve">The </w:t>
       </w:r>
+      <w:proofErr w:type="spellStart"/>
       <w:r>
         <w:rPr>
           <w:rFonts w:ascii="Courier New" w:hAnsi="Courier New" w:cs="Courier New"/>
         </w:rPr>
-        <w:t>stixCommon:</w:t>
-      </w:r>
+        <w:t>stixCommon</w:t>
+      </w:r>
+      <w:proofErr w:type="gramStart"/>
       <w:r>
         <w:rPr>
           <w:rFonts w:ascii="Courier New" w:hAnsi="Courier New" w:cs="Courier New"/>
         </w:rPr>
+        <w:t>:</w:t>
+      </w:r>
+      <w:r>
+        <w:rPr>
+          <w:rFonts w:ascii="Courier New" w:hAnsi="Courier New" w:cs="Courier New"/>
+        </w:rPr>
         <w:t>VocabularyStringType</w:t>
       </w:r>
+      <w:proofErr w:type="spellEnd"/>
+      <w:proofErr w:type="gramEnd"/>
       <w:r>
         <w:t xml:space="preserve"> </w:t>
       </w:r>
@@ -9013,18 +9116,29 @@
       <w:r>
         <w:t xml:space="preserve"> data model must be defined to use the </w:t>
       </w:r>
+      <w:proofErr w:type="spellStart"/>
       <w:r>
         <w:rPr>
           <w:rFonts w:ascii="Courier New" w:hAnsi="Courier New" w:cs="Courier New"/>
         </w:rPr>
-        <w:t>stixCommon:</w:t>
-      </w:r>
+        <w:lastRenderedPageBreak/>
+        <w:t>stixCommon</w:t>
+      </w:r>
+      <w:proofErr w:type="gramStart"/>
       <w:r>
         <w:rPr>
           <w:rFonts w:ascii="Courier New" w:hAnsi="Courier New" w:cs="Courier New"/>
         </w:rPr>
+        <w:t>:</w:t>
+      </w:r>
+      <w:r>
+        <w:rPr>
+          <w:rFonts w:ascii="Courier New" w:hAnsi="Courier New" w:cs="Courier New"/>
+        </w:rPr>
         <w:t>VocabularyStringType</w:t>
       </w:r>
+      <w:proofErr w:type="spellEnd"/>
+      <w:proofErr w:type="gramEnd"/>
       <w:r>
         <w:t xml:space="preserve"> </w:t>
       </w:r>
@@ -9035,18 +9149,24 @@
         <w:t xml:space="preserve">. </w:t>
       </w:r>
       <w:r>
-        <w:t xml:space="preserve">Because this data type is a </w:t>
-      </w:r>
-      <w:r>
-        <w:lastRenderedPageBreak/>
-        <w:t xml:space="preserve">specialization of the </w:t>
-      </w:r>
+        <w:t xml:space="preserve">Because this data type is a specialization of the </w:t>
+      </w:r>
+      <w:proofErr w:type="spellStart"/>
       <w:r>
         <w:rPr>
           <w:rFonts w:ascii="Courier New" w:hAnsi="Courier New" w:cs="Courier New"/>
         </w:rPr>
-        <w:t>basicDataTypes:BasicString</w:t>
-      </w:r>
+        <w:t>basicDataTypes</w:t>
+      </w:r>
+      <w:proofErr w:type="gramStart"/>
+      <w:r>
+        <w:rPr>
+          <w:rFonts w:ascii="Courier New" w:hAnsi="Courier New" w:cs="Courier New"/>
+        </w:rPr>
+        <w:t>:BasicString</w:t>
+      </w:r>
+      <w:proofErr w:type="spellEnd"/>
+      <w:proofErr w:type="gramEnd"/>
       <w:r>
         <w:t xml:space="preserve"> data type, it can be used to support the arbitrary string option for vocabularies.</w:t>
       </w:r>
@@ -9061,8 +9181,13 @@
       <w:bookmarkStart w:id="49" w:name="_Ref418766030"/>
       <w:bookmarkStart w:id="50" w:name="_Toc420678751"/>
       <w:bookmarkStart w:id="51" w:name="_Toc424650707"/>
-      <w:r>
-        <w:t xml:space="preserve">UnenforcedVocabularyStringType </w:t>
+      <w:proofErr w:type="spellStart"/>
+      <w:r>
+        <w:t>UnenforcedVocabularyStringType</w:t>
+      </w:r>
+      <w:proofErr w:type="spellEnd"/>
+      <w:r>
+        <w:t xml:space="preserve"> </w:t>
       </w:r>
       <w:bookmarkEnd w:id="49"/>
       <w:r>
@@ -9082,18 +9207,28 @@
       <w:r>
         <w:t xml:space="preserve">The </w:t>
       </w:r>
+      <w:proofErr w:type="spellStart"/>
       <w:r>
         <w:rPr>
           <w:rFonts w:ascii="Courier New" w:hAnsi="Courier New" w:cs="Courier New"/>
         </w:rPr>
-        <w:t>stixCommon:</w:t>
-      </w:r>
+        <w:t>stixCommon</w:t>
+      </w:r>
+      <w:proofErr w:type="gramStart"/>
       <w:r>
         <w:rPr>
           <w:rFonts w:ascii="Courier New" w:hAnsi="Courier New" w:cs="Courier New"/>
         </w:rPr>
+        <w:t>:</w:t>
+      </w:r>
+      <w:r>
+        <w:rPr>
+          <w:rFonts w:ascii="Courier New" w:hAnsi="Courier New" w:cs="Courier New"/>
+        </w:rPr>
         <w:t>UnenforcedVocabularyStringType</w:t>
       </w:r>
+      <w:proofErr w:type="spellEnd"/>
+      <w:proofErr w:type="gramEnd"/>
       <w:r>
         <w:rPr>
           <w:rFonts w:cs="Courier New"/>
@@ -9122,44 +9257,48 @@
         <w:rPr>
           <w:rFonts w:cs="Courier New"/>
         </w:rPr>
-        <w:t xml:space="preserve"> outside</w:t>
+        <w:t xml:space="preserve"> outside of the STIX</w:t>
       </w:r>
       <w:r>
         <w:rPr>
           <w:rFonts w:cs="Courier New"/>
         </w:rPr>
-        <w:t xml:space="preserve"> of the STIX</w:t>
+        <w:t xml:space="preserve"> Vocabular</w:t>
       </w:r>
       <w:r>
         <w:rPr>
           <w:rFonts w:cs="Courier New"/>
         </w:rPr>
-        <w:t xml:space="preserve"> Vocabular</w:t>
+        <w:t>ies</w:t>
       </w:r>
       <w:r>
         <w:rPr>
           <w:rFonts w:cs="Courier New"/>
         </w:rPr>
-        <w:t>ies</w:t>
-      </w:r>
-      <w:r>
-        <w:rPr>
-          <w:rFonts w:cs="Courier New"/>
-        </w:rPr>
         <w:t xml:space="preserve"> data model.  It extends the </w:t>
       </w:r>
+      <w:proofErr w:type="spellStart"/>
       <w:r>
         <w:rPr>
           <w:rFonts w:ascii="Courier New" w:hAnsi="Courier New" w:cs="Courier New"/>
         </w:rPr>
-        <w:t>stixCommon:</w:t>
-      </w:r>
+        <w:t>stixCommon</w:t>
+      </w:r>
+      <w:proofErr w:type="gramStart"/>
       <w:r>
         <w:rPr>
           <w:rFonts w:ascii="Courier New" w:hAnsi="Courier New" w:cs="Courier New"/>
         </w:rPr>
+        <w:t>:</w:t>
+      </w:r>
+      <w:r>
+        <w:rPr>
+          <w:rFonts w:ascii="Courier New" w:hAnsi="Courier New" w:cs="Courier New"/>
+        </w:rPr>
         <w:t>VocabularyStringType</w:t>
       </w:r>
+      <w:proofErr w:type="spellEnd"/>
+      <w:proofErr w:type="gramEnd"/>
       <w:r>
         <w:t xml:space="preserve"> </w:t>
       </w:r>
@@ -9209,18 +9348,28 @@
       <w:r>
         <w:t xml:space="preserve">The </w:t>
       </w:r>
+      <w:proofErr w:type="spellStart"/>
       <w:r>
         <w:rPr>
           <w:rFonts w:ascii="Courier New" w:hAnsi="Courier New" w:cs="Courier New"/>
         </w:rPr>
-        <w:t>stixCommon:</w:t>
-      </w:r>
+        <w:t>stixCommon</w:t>
+      </w:r>
+      <w:proofErr w:type="gramStart"/>
       <w:r>
         <w:rPr>
           <w:rFonts w:ascii="Courier New" w:hAnsi="Courier New" w:cs="Courier New"/>
         </w:rPr>
+        <w:t>:</w:t>
+      </w:r>
+      <w:r>
+        <w:rPr>
+          <w:rFonts w:ascii="Courier New" w:hAnsi="Courier New" w:cs="Courier New"/>
+        </w:rPr>
         <w:t>ControlledVocabularyStringType</w:t>
       </w:r>
+      <w:proofErr w:type="spellEnd"/>
+      <w:proofErr w:type="gramEnd"/>
       <w:r>
         <w:rPr>
           <w:rFonts w:cs="Courier New"/>
@@ -9345,7 +9494,7 @@
         <w:rPr>
           <w:rFonts w:cs="Courier New"/>
         </w:rPr>
-        <w:t>3</w:t>
+        <w:t>0</w:t>
       </w:r>
       <w:r>
         <w:rPr>
@@ -9495,12 +9644,14 @@
       <w:r>
         <w:t xml:space="preserve">The </w:t>
       </w:r>
+      <w:proofErr w:type="spellStart"/>
       <w:r>
         <w:rPr>
           <w:rFonts w:ascii="Courier New" w:hAnsi="Courier New" w:cs="Courier New"/>
         </w:rPr>
         <w:t>AssetTypeVocab</w:t>
       </w:r>
+      <w:proofErr w:type="spellEnd"/>
       <w:r>
         <w:t xml:space="preserve"> </w:t>
       </w:r>
@@ -9679,10 +9830,7 @@
           </w:tcPr>
           <w:p>
             <w:r>
-              <w:t xml:space="preserve">An automatic teller </w:t>
-            </w:r>
-            <w:r>
-              <w:t>machine</w:t>
+              <w:t>An automatic teller machine</w:t>
             </w:r>
             <w:r>
               <w:t>.</w:t>
@@ -9738,11 +9886,19 @@
                 <w:b/>
               </w:rPr>
             </w:pPr>
-            <w:r>
-              <w:rPr>
-                <w:b/>
-              </w:rPr>
-              <w:t>Auth token</w:t>
+            <w:proofErr w:type="spellStart"/>
+            <w:r>
+              <w:rPr>
+                <w:b/>
+              </w:rPr>
+              <w:t>Auth</w:t>
+            </w:r>
+            <w:proofErr w:type="spellEnd"/>
+            <w:r>
+              <w:rPr>
+                <w:b/>
+              </w:rPr>
+              <w:t xml:space="preserve"> token</w:t>
             </w:r>
           </w:p>
         </w:tc>
@@ -9753,11 +9909,16 @@
           </w:tcPr>
           <w:p>
             <w:r>
-              <w:t>A token used during auth</w:t>
+              <w:t xml:space="preserve">A token used during </w:t>
+            </w:r>
+            <w:proofErr w:type="spellStart"/>
+            <w:r>
+              <w:t>auth</w:t>
             </w:r>
             <w:r>
               <w:t>enication</w:t>
             </w:r>
+            <w:proofErr w:type="spellEnd"/>
             <w:r>
               <w:t xml:space="preserve"> of </w:t>
             </w:r>
@@ -10165,8 +10326,13 @@
             <w:r>
               <w:t xml:space="preserve">An individual that develops </w:t>
             </w:r>
-            <w:r>
-              <w:t xml:space="preserve">hadware, </w:t>
+            <w:proofErr w:type="spellStart"/>
+            <w:r>
+              <w:t>hadware</w:t>
+            </w:r>
+            <w:proofErr w:type="spellEnd"/>
+            <w:r>
+              <w:t xml:space="preserve">, </w:t>
             </w:r>
             <w:r>
               <w:t>software</w:t>
@@ -10685,13 +10851,21 @@
           </w:tcPr>
           <w:p>
             <w:r>
-              <w:t>An internet enabled gasoline d</w:t>
+              <w:t xml:space="preserve">An internet enabled gasoline </w:t>
+            </w:r>
+            <w:proofErr w:type="spellStart"/>
+            <w:r>
+              <w:t>d</w:t>
             </w:r>
             <w:r>
               <w:t>is</w:t>
             </w:r>
             <w:r>
-              <w:t>pencing device.</w:t>
+              <w:t>pencing</w:t>
+            </w:r>
+            <w:proofErr w:type="spellEnd"/>
+            <w:r>
+              <w:t xml:space="preserve"> device.</w:t>
             </w:r>
           </w:p>
         </w:tc>
@@ -11532,7 +11706,15 @@
           </w:tcPr>
           <w:p>
             <w:r>
-              <w:t>A programmable logic controller (PLC) is a digital device used to control an electomechanical device.</w:t>
+              <w:t xml:space="preserve">A programmable logic controller (PLC) is a digital device used to control an </w:t>
+            </w:r>
+            <w:proofErr w:type="spellStart"/>
+            <w:r>
+              <w:t>electomechanical</w:t>
+            </w:r>
+            <w:proofErr w:type="spellEnd"/>
+            <w:r>
+              <w:t xml:space="preserve"> device.</w:t>
             </w:r>
           </w:p>
         </w:tc>
@@ -12321,12 +12503,14 @@
       <w:r>
         <w:t xml:space="preserve">The </w:t>
       </w:r>
+      <w:proofErr w:type="spellStart"/>
       <w:r>
         <w:rPr>
           <w:rFonts w:ascii="Courier New" w:hAnsi="Courier New" w:cs="Courier New"/>
         </w:rPr>
         <w:t>AttackerInfrastructureTypeVocab</w:t>
       </w:r>
+      <w:proofErr w:type="spellEnd"/>
       <w:r>
         <w:t xml:space="preserve"> </w:t>
       </w:r>
@@ -13352,12 +13536,14 @@
       <w:r>
         <w:t xml:space="preserve">The </w:t>
       </w:r>
+      <w:proofErr w:type="spellStart"/>
       <w:r>
         <w:rPr>
           <w:rFonts w:ascii="Courier New" w:hAnsi="Courier New" w:cs="Courier New"/>
         </w:rPr>
         <w:t>AttackerInfrastructureTypeVocab</w:t>
       </w:r>
+      <w:proofErr w:type="spellEnd"/>
       <w:r>
         <w:t xml:space="preserve"> </w:t>
       </w:r>
@@ -13377,19 +13563,13 @@
         <w:t xml:space="preserve"> default </w:t>
       </w:r>
       <w:r>
-        <w:t xml:space="preserve">STIX vocabulary for expressing the </w:t>
-      </w:r>
-      <w:r>
-        <w:t xml:space="preserve">type of </w:t>
+        <w:t xml:space="preserve">STIX vocabulary for expressing the type of </w:t>
       </w:r>
       <w:r>
         <w:t xml:space="preserve">tools </w:t>
       </w:r>
       <w:r>
-        <w:t xml:space="preserve">an attacker </w:t>
-      </w:r>
-      <w:r>
-        <w:t>uses.</w:t>
+        <w:t>an attacker uses.</w:t>
       </w:r>
       <w:r>
         <w:t xml:space="preserve"> </w:t>
@@ -13740,12 +13920,14 @@
       <w:r>
         <w:t xml:space="preserve">The </w:t>
       </w:r>
+      <w:proofErr w:type="spellStart"/>
       <w:r>
         <w:rPr>
           <w:rFonts w:ascii="Courier New" w:hAnsi="Courier New" w:cs="Courier New"/>
         </w:rPr>
         <w:t>AvailabilityLossTypeVocab</w:t>
       </w:r>
+      <w:proofErr w:type="spellEnd"/>
       <w:r>
         <w:t xml:space="preserve"> </w:t>
       </w:r>
@@ -13762,10 +13944,7 @@
         <w:t xml:space="preserve"> default </w:t>
       </w:r>
       <w:r>
-        <w:t xml:space="preserve">STIX vocabulary for expressing the type </w:t>
-      </w:r>
-      <w:r>
-        <w:t xml:space="preserve">of </w:t>
+        <w:t xml:space="preserve">STIX vocabulary for expressing the type of </w:t>
       </w:r>
       <w:r>
         <w:t xml:space="preserve">loss to </w:t>
@@ -13777,10 +13956,7 @@
         <w:t>that occurred as part of</w:t>
       </w:r>
       <w:r>
-        <w:t xml:space="preserve"> an </w:t>
-      </w:r>
-      <w:r>
-        <w:t xml:space="preserve">incident. </w:t>
+        <w:t xml:space="preserve"> an incident. </w:t>
       </w:r>
       <w:r>
         <w:t>The associated enumeration literals are provided in the table below.</w:t>
@@ -14084,10 +14260,7 @@
               <w:t>Nature of availability loss</w:t>
             </w:r>
             <w:r>
-              <w:t xml:space="preserve"> </w:t>
-            </w:r>
-            <w:r>
-              <w:t>is not known.</w:t>
+              <w:t xml:space="preserve"> is not known.</w:t>
             </w:r>
           </w:p>
         </w:tc>
@@ -14122,12 +14295,14 @@
       <w:r>
         <w:t xml:space="preserve">The </w:t>
       </w:r>
+      <w:proofErr w:type="spellStart"/>
       <w:r>
         <w:rPr>
           <w:rFonts w:ascii="Courier New" w:hAnsi="Courier New" w:cs="Courier New"/>
         </w:rPr>
         <w:t>AvailabilityLossTypeVocab</w:t>
       </w:r>
+      <w:proofErr w:type="spellEnd"/>
       <w:r>
         <w:t xml:space="preserve"> </w:t>
       </w:r>
@@ -14147,10 +14322,7 @@
         <w:t xml:space="preserve"> default </w:t>
       </w:r>
       <w:r>
-        <w:t xml:space="preserve">STIX vocabulary for expressing the </w:t>
-      </w:r>
-      <w:r>
-        <w:t xml:space="preserve">type of </w:t>
+        <w:t xml:space="preserve">STIX vocabulary for expressing the type of </w:t>
       </w:r>
       <w:r>
         <w:t xml:space="preserve">loss to </w:t>
@@ -14391,12 +14563,14 @@
                 <w:b/>
               </w:rPr>
             </w:pPr>
+            <w:proofErr w:type="spellStart"/>
             <w:r>
               <w:rPr>
                 <w:b/>
               </w:rPr>
               <w:t>Degredation</w:t>
             </w:r>
+            <w:proofErr w:type="spellEnd"/>
             <w:r>
               <w:rPr>
                 <w:rStyle w:val="FootnoteReference"/>
@@ -14559,12 +14733,14 @@
       <w:r>
         <w:t xml:space="preserve">The </w:t>
       </w:r>
+      <w:proofErr w:type="spellStart"/>
       <w:r>
         <w:rPr>
           <w:rFonts w:ascii="Courier New" w:hAnsi="Courier New" w:cs="Courier New"/>
         </w:rPr>
         <w:t>CampaignStatusVocab</w:t>
       </w:r>
+      <w:proofErr w:type="spellEnd"/>
       <w:r>
         <w:t xml:space="preserve"> </w:t>
       </w:r>
@@ -14779,12 +14955,14 @@
       <w:r>
         <w:t xml:space="preserve">The </w:t>
       </w:r>
+      <w:proofErr w:type="spellStart"/>
       <w:r>
         <w:rPr>
           <w:rFonts w:ascii="Courier New" w:hAnsi="Courier New" w:cs="Courier New"/>
         </w:rPr>
         <w:t>COAStageVocab</w:t>
       </w:r>
+      <w:proofErr w:type="spellEnd"/>
       <w:r>
         <w:t xml:space="preserve"> </w:t>
       </w:r>
@@ -14943,10 +15121,7 @@
               <w:t>a</w:t>
             </w:r>
             <w:r>
-              <w:t xml:space="preserve"> </w:t>
-            </w:r>
-            <w:r>
-              <w:t>reaction to an ongoing threat.</w:t>
+              <w:t xml:space="preserve"> reaction to an ongoing threat.</w:t>
             </w:r>
           </w:p>
         </w:tc>
@@ -14981,12 +15156,14 @@
       <w:r>
         <w:t xml:space="preserve">The </w:t>
       </w:r>
+      <w:proofErr w:type="spellStart"/>
       <w:r>
         <w:rPr>
           <w:rFonts w:ascii="Courier New" w:hAnsi="Courier New" w:cs="Courier New"/>
         </w:rPr>
         <w:t>CourseOfActionTypeVocab</w:t>
       </w:r>
+      <w:proofErr w:type="spellEnd"/>
       <w:r>
         <w:t xml:space="preserve"> </w:t>
       </w:r>
@@ -16412,7 +16589,15 @@
               <w:t>e</w:t>
             </w:r>
             <w:r>
-              <w:t xml:space="preserve"> incident was discovered by a network-based intrustion detection/prevention system</w:t>
+              <w:t xml:space="preserve"> incident was discovered by a network-based </w:t>
+            </w:r>
+            <w:proofErr w:type="spellStart"/>
+            <w:r>
+              <w:t>intrustion</w:t>
+            </w:r>
+            <w:proofErr w:type="spellEnd"/>
+            <w:r>
+              <w:t xml:space="preserve"> detection/prevention system</w:t>
             </w:r>
             <w:r>
               <w:t xml:space="preserve"> (NIDS)</w:t>
@@ -16573,12 +16758,14 @@
       <w:r>
         <w:t xml:space="preserve">The </w:t>
       </w:r>
+      <w:proofErr w:type="spellStart"/>
       <w:r>
         <w:rPr>
           <w:rFonts w:ascii="Courier New" w:hAnsi="Courier New" w:cs="Courier New"/>
         </w:rPr>
         <w:t>HighMediumLowVocab</w:t>
       </w:r>
+      <w:proofErr w:type="spellEnd"/>
       <w:r>
         <w:t xml:space="preserve"> </w:t>
       </w:r>
@@ -16845,12 +17032,14 @@
       <w:r>
         <w:t xml:space="preserve">The </w:t>
       </w:r>
+      <w:proofErr w:type="spellStart"/>
       <w:r>
         <w:rPr>
           <w:rFonts w:ascii="Courier New" w:hAnsi="Courier New" w:cs="Courier New"/>
         </w:rPr>
         <w:t>ImpactQualificationVocab</w:t>
       </w:r>
+      <w:proofErr w:type="spellEnd"/>
       <w:r>
         <w:t xml:space="preserve"> </w:t>
       </w:r>
@@ -17000,19 +17189,13 @@
           </w:tcPr>
           <w:p>
             <w:r>
-              <w:t xml:space="preserve">There are limited “hard </w:t>
-            </w:r>
-            <w:r>
-              <w:t>costs</w:t>
+              <w:t>There are limited “hard costs</w:t>
             </w:r>
             <w:r>
               <w:t>,</w:t>
             </w:r>
             <w:r>
-              <w:t xml:space="preserve">” but </w:t>
-            </w:r>
-            <w:r>
-              <w:t>the impact is felt through having to deal with the incident rather than conducting normal duties.</w:t>
+              <w:t>” but the impact is felt through having to deal with the incident rather than conducting normal duties.</w:t>
             </w:r>
           </w:p>
         </w:tc>
@@ -17196,12 +17379,14 @@
       <w:r>
         <w:t xml:space="preserve">The </w:t>
       </w:r>
+      <w:proofErr w:type="spellStart"/>
       <w:r>
         <w:rPr>
           <w:rFonts w:ascii="Courier New" w:hAnsi="Courier New" w:cs="Courier New"/>
         </w:rPr>
         <w:t>ImpactRatingVocab</w:t>
       </w:r>
+      <w:proofErr w:type="spellEnd"/>
       <w:r>
         <w:t xml:space="preserve"> </w:t>
       </w:r>
@@ -17448,12 +17633,14 @@
       <w:r>
         <w:t xml:space="preserve">The </w:t>
       </w:r>
+      <w:proofErr w:type="spellStart"/>
       <w:r>
         <w:rPr>
           <w:rFonts w:ascii="Courier New" w:hAnsi="Courier New" w:cs="Courier New"/>
         </w:rPr>
         <w:t>IncidentCategoryVocab</w:t>
       </w:r>
+      <w:proofErr w:type="spellEnd"/>
       <w:r>
         <w:t xml:space="preserve"> </w:t>
       </w:r>
@@ -17473,13 +17660,7 @@
         <w:t xml:space="preserve"> default </w:t>
       </w:r>
       <w:r>
-        <w:t xml:space="preserve">STIX vocabulary for </w:t>
-      </w:r>
-      <w:r>
-        <w:t xml:space="preserve">expressing possible categories </w:t>
-      </w:r>
-      <w:r>
-        <w:t>of an incident.</w:t>
+        <w:t>STIX vocabulary for expressing possible categories of an incident.</w:t>
       </w:r>
       <w:r>
         <w:t xml:space="preserve"> </w:t>
@@ -17819,12 +18000,14 @@
       <w:r>
         <w:t xml:space="preserve">The </w:t>
       </w:r>
+      <w:proofErr w:type="spellStart"/>
       <w:r>
         <w:rPr>
           <w:rFonts w:ascii="Courier New" w:hAnsi="Courier New" w:cs="Courier New"/>
         </w:rPr>
         <w:t>IncidentEffectVocab</w:t>
       </w:r>
+      <w:proofErr w:type="spellEnd"/>
       <w:r>
         <w:t xml:space="preserve"> </w:t>
       </w:r>
@@ -18724,9 +18907,19 @@
             <w:r>
               <w:t xml:space="preserve">were </w:t>
             </w:r>
-            <w:r>
-              <w:t>degradated or distrupted</w:t>
-            </w:r>
+            <w:proofErr w:type="spellStart"/>
+            <w:r>
+              <w:t>degradated</w:t>
+            </w:r>
+            <w:proofErr w:type="spellEnd"/>
+            <w:r>
+              <w:t xml:space="preserve"> or </w:t>
+            </w:r>
+            <w:proofErr w:type="spellStart"/>
+            <w:r>
+              <w:t>distrupted</w:t>
+            </w:r>
+            <w:proofErr w:type="spellEnd"/>
             <w:r>
               <w:t xml:space="preserve"> have</w:t>
             </w:r>
@@ -18914,12 +19107,14 @@
       <w:r>
         <w:t xml:space="preserve">The </w:t>
       </w:r>
+      <w:proofErr w:type="spellStart"/>
       <w:r>
         <w:rPr>
           <w:rFonts w:ascii="Courier New" w:hAnsi="Courier New" w:cs="Courier New"/>
         </w:rPr>
         <w:t>IndicatorTypeVocab</w:t>
       </w:r>
+      <w:proofErr w:type="spellEnd"/>
       <w:r>
         <w:t xml:space="preserve"> </w:t>
       </w:r>
@@ -19052,8 +19247,16 @@
               <w:rPr>
                 <w:b/>
               </w:rPr>
-              <w:t>IP Watchlist</w:t>
-            </w:r>
+              <w:t xml:space="preserve">IP </w:t>
+            </w:r>
+            <w:proofErr w:type="spellStart"/>
+            <w:r>
+              <w:rPr>
+                <w:b/>
+              </w:rPr>
+              <w:t>Watchlist</w:t>
+            </w:r>
+            <w:proofErr w:type="spellEnd"/>
           </w:p>
         </w:tc>
         <w:tc>
@@ -19094,8 +19297,16 @@
               <w:rPr>
                 <w:b/>
               </w:rPr>
-              <w:t>File Hash Watchlist</w:t>
-            </w:r>
+              <w:t xml:space="preserve">File Hash </w:t>
+            </w:r>
+            <w:proofErr w:type="spellStart"/>
+            <w:r>
+              <w:rPr>
+                <w:b/>
+              </w:rPr>
+              <w:t>Watchlist</w:t>
+            </w:r>
+            <w:proofErr w:type="spellEnd"/>
           </w:p>
         </w:tc>
         <w:tc>
@@ -19136,8 +19347,16 @@
               <w:rPr>
                 <w:b/>
               </w:rPr>
-              <w:t>Domain Watchlist</w:t>
-            </w:r>
+              <w:t xml:space="preserve">Domain </w:t>
+            </w:r>
+            <w:proofErr w:type="spellStart"/>
+            <w:r>
+              <w:rPr>
+                <w:b/>
+              </w:rPr>
+              <w:t>Watchlist</w:t>
+            </w:r>
+            <w:proofErr w:type="spellEnd"/>
           </w:p>
         </w:tc>
         <w:tc>
@@ -19178,8 +19397,16 @@
               <w:rPr>
                 <w:b/>
               </w:rPr>
-              <w:t>URL Watchlist</w:t>
-            </w:r>
+              <w:t xml:space="preserve">URL </w:t>
+            </w:r>
+            <w:proofErr w:type="spellStart"/>
+            <w:r>
+              <w:rPr>
+                <w:b/>
+              </w:rPr>
+              <w:t>Watchlist</w:t>
+            </w:r>
+            <w:proofErr w:type="spellEnd"/>
           </w:p>
         </w:tc>
         <w:tc>
@@ -19524,8 +19751,16 @@
               <w:rPr>
                 <w:b/>
               </w:rPr>
-              <w:t>IMEI Watchlist</w:t>
-            </w:r>
+              <w:t xml:space="preserve">IMEI </w:t>
+            </w:r>
+            <w:proofErr w:type="spellStart"/>
+            <w:r>
+              <w:rPr>
+                <w:b/>
+              </w:rPr>
+              <w:t>Watchlist</w:t>
+            </w:r>
+            <w:proofErr w:type="spellEnd"/>
           </w:p>
         </w:tc>
         <w:tc>
@@ -19541,7 +19776,15 @@
               <w:t>ndicator</w:t>
             </w:r>
             <w:r>
-              <w:t xml:space="preserve"> describes a watchlist for IMEI (</w:t>
+              <w:t xml:space="preserve"> describes a </w:t>
+            </w:r>
+            <w:proofErr w:type="spellStart"/>
+            <w:r>
+              <w:t>watchlist</w:t>
+            </w:r>
+            <w:proofErr w:type="spellEnd"/>
+            <w:r>
+              <w:t xml:space="preserve"> for IMEI (</w:t>
             </w:r>
             <w:r>
               <w:t xml:space="preserve">International Mobile Station Equipment Identity </w:t>
@@ -19581,8 +19824,16 @@
               <w:rPr>
                 <w:b/>
               </w:rPr>
-              <w:t>IMSI Watchlist</w:t>
-            </w:r>
+              <w:t xml:space="preserve">IMSI </w:t>
+            </w:r>
+            <w:proofErr w:type="spellStart"/>
+            <w:r>
+              <w:rPr>
+                <w:b/>
+              </w:rPr>
+              <w:t>Watchlist</w:t>
+            </w:r>
+            <w:proofErr w:type="spellEnd"/>
           </w:p>
         </w:tc>
         <w:tc>
@@ -19598,7 +19849,15 @@
               <w:t>ndicator</w:t>
             </w:r>
             <w:r>
-              <w:t xml:space="preserve"> describes a watchlist for IMSI (</w:t>
+              <w:t xml:space="preserve"> describes a </w:t>
+            </w:r>
+            <w:proofErr w:type="spellStart"/>
+            <w:r>
+              <w:t>watchlist</w:t>
+            </w:r>
+            <w:proofErr w:type="spellEnd"/>
+            <w:r>
+              <w:t xml:space="preserve"> for IMSI (</w:t>
             </w:r>
             <w:r>
               <w:t xml:space="preserve">International Mobile Subscriber Identity </w:t>
@@ -19648,12 +19907,14 @@
       <w:r>
         <w:t xml:space="preserve">The </w:t>
       </w:r>
+      <w:proofErr w:type="spellStart"/>
       <w:r>
         <w:rPr>
           <w:rFonts w:ascii="Courier New" w:hAnsi="Courier New" w:cs="Courier New"/>
         </w:rPr>
         <w:t>IndicatorTypeVocab</w:t>
       </w:r>
+      <w:proofErr w:type="spellEnd"/>
       <w:r>
         <w:t xml:space="preserve"> </w:t>
       </w:r>
@@ -19846,8 +20107,16 @@
               <w:rPr>
                 <w:b/>
               </w:rPr>
-              <w:t>IP Watchlist</w:t>
-            </w:r>
+              <w:t xml:space="preserve">IP </w:t>
+            </w:r>
+            <w:proofErr w:type="spellStart"/>
+            <w:r>
+              <w:rPr>
+                <w:b/>
+              </w:rPr>
+              <w:t>Watchlist</w:t>
+            </w:r>
+            <w:proofErr w:type="spellEnd"/>
           </w:p>
         </w:tc>
         <w:tc>
@@ -19888,8 +20157,16 @@
               <w:rPr>
                 <w:b/>
               </w:rPr>
-              <w:t>File Hash Watchlist</w:t>
-            </w:r>
+              <w:t xml:space="preserve">File Hash </w:t>
+            </w:r>
+            <w:proofErr w:type="spellStart"/>
+            <w:r>
+              <w:rPr>
+                <w:b/>
+              </w:rPr>
+              <w:t>Watchlist</w:t>
+            </w:r>
+            <w:proofErr w:type="spellEnd"/>
           </w:p>
         </w:tc>
         <w:tc>
@@ -19930,8 +20207,16 @@
               <w:rPr>
                 <w:b/>
               </w:rPr>
-              <w:t>Domain Watchlist</w:t>
-            </w:r>
+              <w:t xml:space="preserve">Domain </w:t>
+            </w:r>
+            <w:proofErr w:type="spellStart"/>
+            <w:r>
+              <w:rPr>
+                <w:b/>
+              </w:rPr>
+              <w:t>Watchlist</w:t>
+            </w:r>
+            <w:proofErr w:type="spellEnd"/>
           </w:p>
         </w:tc>
         <w:tc>
@@ -19972,8 +20257,16 @@
               <w:rPr>
                 <w:b/>
               </w:rPr>
-              <w:t>URL Watchlist</w:t>
-            </w:r>
+              <w:t xml:space="preserve">URL </w:t>
+            </w:r>
+            <w:proofErr w:type="spellStart"/>
+            <w:r>
+              <w:rPr>
+                <w:b/>
+              </w:rPr>
+              <w:t>Watchlist</w:t>
+            </w:r>
+            <w:proofErr w:type="spellEnd"/>
           </w:p>
         </w:tc>
         <w:tc>
@@ -20256,10 +20549,7 @@
         <w:t xml:space="preserve">played by a given entity in the sourcing </w:t>
       </w:r>
       <w:r>
-        <w:t>of</w:t>
-      </w:r>
-      <w:r>
-        <w:t xml:space="preserve"> the information.</w:t>
+        <w:t>of the information.</w:t>
       </w:r>
       <w:r>
         <w:t xml:space="preserve"> </w:t>
@@ -20493,12 +20783,14 @@
       <w:r>
         <w:t xml:space="preserve">The </w:t>
       </w:r>
+      <w:proofErr w:type="spellStart"/>
       <w:r>
         <w:rPr>
           <w:rFonts w:ascii="Courier New" w:hAnsi="Courier New" w:cs="Courier New"/>
         </w:rPr>
         <w:t>InformationTypeVocab</w:t>
       </w:r>
+      <w:proofErr w:type="spellEnd"/>
       <w:r>
         <w:t xml:space="preserve"> </w:t>
       </w:r>
@@ -20518,19 +20810,13 @@
         <w:t xml:space="preserve"> default </w:t>
       </w:r>
       <w:r>
-        <w:t xml:space="preserve">STIX vocabulary for </w:t>
-      </w:r>
-      <w:r>
-        <w:t>expressing type</w:t>
+        <w:t>STIX vocabulary for expressing type</w:t>
       </w:r>
       <w:r>
         <w:t>s</w:t>
       </w:r>
       <w:r>
-        <w:t xml:space="preserve"> of information</w:t>
-      </w:r>
-      <w:r>
-        <w:t>.</w:t>
+        <w:t xml:space="preserve"> of information.</w:t>
       </w:r>
       <w:r>
         <w:t xml:space="preserve"> </w:t>
@@ -20942,6 +21228,7 @@
       <w:r>
         <w:t xml:space="preserve">The </w:t>
       </w:r>
+      <w:proofErr w:type="spellStart"/>
       <w:r>
         <w:rPr>
           <w:rFonts w:ascii="Courier New" w:hAnsi="Courier New" w:cs="Courier New"/>
@@ -20960,6 +21247,7 @@
         </w:rPr>
         <w:t>EffectVocab</w:t>
       </w:r>
+      <w:proofErr w:type="spellEnd"/>
       <w:r>
         <w:t xml:space="preserve"> </w:t>
       </w:r>
@@ -20979,10 +21267,7 @@
         <w:t xml:space="preserve"> default </w:t>
       </w:r>
       <w:r>
-        <w:t xml:space="preserve">STIX vocabulary for </w:t>
-      </w:r>
-      <w:r>
-        <w:t xml:space="preserve">expressing possible </w:t>
+        <w:t xml:space="preserve">STIX vocabulary for expressing possible </w:t>
       </w:r>
       <w:r>
         <w:t xml:space="preserve">intended </w:t>
@@ -21991,7 +22276,15 @@
         <w:spacing w:after="240"/>
       </w:pPr>
       <w:r>
-        <w:t xml:space="preserve">The LocationClassVocab </w:t>
+        <w:t xml:space="preserve">The </w:t>
+      </w:r>
+      <w:proofErr w:type="spellStart"/>
+      <w:r>
+        <w:t>LocationClassVocab</w:t>
+      </w:r>
+      <w:proofErr w:type="spellEnd"/>
+      <w:r>
+        <w:t xml:space="preserve"> </w:t>
       </w:r>
       <w:r>
         <w:t>enumeration</w:t>
@@ -22015,10 +22308,7 @@
         <w:t xml:space="preserve">subjective </w:t>
       </w:r>
       <w:r>
-        <w:t xml:space="preserve">location </w:t>
-      </w:r>
-      <w:r>
-        <w:t>of an asset.</w:t>
+        <w:t>location of an asset.</w:t>
       </w:r>
     </w:p>
     <w:tbl>
@@ -22277,7 +22567,15 @@
         <w:spacing w:after="240"/>
       </w:pPr>
       <w:r>
-        <w:t xml:space="preserve">The LossDurationVocab </w:t>
+        <w:t xml:space="preserve">The </w:t>
+      </w:r>
+      <w:proofErr w:type="spellStart"/>
+      <w:r>
+        <w:t>LossDurationVocab</w:t>
+      </w:r>
+      <w:proofErr w:type="spellEnd"/>
+      <w:r>
+        <w:t xml:space="preserve"> </w:t>
       </w:r>
       <w:r>
         <w:t>enumeration</w:t>
@@ -22295,19 +22593,13 @@
         <w:t xml:space="preserve"> default </w:t>
       </w:r>
       <w:r>
-        <w:t xml:space="preserve">STIX vocabulary for expressing the approximate length of time of </w:t>
-      </w:r>
-      <w:r>
-        <w:t xml:space="preserve">a loss </w:t>
+        <w:t xml:space="preserve">STIX vocabulary for expressing the approximate length of time of a loss </w:t>
       </w:r>
       <w:r>
         <w:t>as part of</w:t>
       </w:r>
       <w:r>
-        <w:t xml:space="preserve"> an </w:t>
-      </w:r>
-      <w:r>
-        <w:t>incident.</w:t>
+        <w:t xml:space="preserve"> an incident.</w:t>
       </w:r>
       <w:r>
         <w:t xml:space="preserve"> </w:t>
@@ -22643,12 +22935,14 @@
       <w:r>
         <w:t xml:space="preserve">The </w:t>
       </w:r>
+      <w:proofErr w:type="spellStart"/>
       <w:r>
         <w:rPr>
           <w:rFonts w:ascii="Courier New" w:hAnsi="Courier New" w:cs="Courier New"/>
         </w:rPr>
         <w:t>LossPropertyVocab</w:t>
       </w:r>
+      <w:proofErr w:type="spellEnd"/>
       <w:r>
         <w:t xml:space="preserve"> </w:t>
       </w:r>
@@ -22668,10 +22962,7 @@
         <w:t xml:space="preserve"> default </w:t>
       </w:r>
       <w:r>
-        <w:t xml:space="preserve">STIX vocabulary for expressing the </w:t>
-      </w:r>
-      <w:r>
-        <w:t xml:space="preserve">possible </w:t>
+        <w:t xml:space="preserve">STIX vocabulary for expressing the possible </w:t>
       </w:r>
       <w:r>
         <w:t xml:space="preserve">security </w:t>
@@ -22949,12 +23240,14 @@
       <w:r>
         <w:t xml:space="preserve">The </w:t>
       </w:r>
+      <w:proofErr w:type="spellStart"/>
       <w:r>
         <w:rPr>
           <w:rFonts w:ascii="Courier New" w:hAnsi="Courier New" w:cs="Courier New"/>
         </w:rPr>
         <w:t>MalwareTypeVocab</w:t>
       </w:r>
+      <w:proofErr w:type="spellEnd"/>
       <w:r>
         <w:t xml:space="preserve"> </w:t>
       </w:r>
@@ -22974,13 +23267,7 @@
         <w:t xml:space="preserve"> default </w:t>
       </w:r>
       <w:r>
-        <w:t xml:space="preserve">STIX vocabulary for expressing types of </w:t>
-      </w:r>
-      <w:r>
-        <w:t>malware</w:t>
-      </w:r>
-      <w:r>
-        <w:t xml:space="preserve">. </w:t>
+        <w:t xml:space="preserve">STIX vocabulary for expressing types of malware. </w:t>
       </w:r>
       <w:r>
         <w:t>The associated enumeration literals are provided in the table below.</w:t>
@@ -23181,7 +23468,15 @@
               <w:t xml:space="preserve">that </w:t>
             </w:r>
             <w:r>
-              <w:t>resides on an infected system, communicating with and forming part of a botnet. The bot may be implanted by a worm or trojan, which opens a backdoor. The bot then monitors the backdoor for further instructions.</w:t>
+              <w:t xml:space="preserve">resides on an infected system, communicating with and forming part of a botnet. The bot may be implanted by a worm or </w:t>
+            </w:r>
+            <w:proofErr w:type="spellStart"/>
+            <w:r>
+              <w:t>trojan</w:t>
+            </w:r>
+            <w:proofErr w:type="spellEnd"/>
+            <w:r>
+              <w:t>, which opens a backdoor. The bot then monitors the backdoor for further instructions.</w:t>
             </w:r>
           </w:p>
         </w:tc>
@@ -23242,8 +23537,16 @@
               <w:rPr>
                 <w:b/>
               </w:rPr>
-              <w:t>Bot - DDoS</w:t>
-            </w:r>
+              <w:t xml:space="preserve">Bot - </w:t>
+            </w:r>
+            <w:proofErr w:type="spellStart"/>
+            <w:r>
+              <w:rPr>
+                <w:b/>
+              </w:rPr>
+              <w:t>DDoS</w:t>
+            </w:r>
+            <w:proofErr w:type="spellEnd"/>
           </w:p>
         </w:tc>
         <w:tc>
@@ -23346,8 +23649,16 @@
               <w:rPr>
                 <w:b/>
               </w:rPr>
-              <w:t>DoS / DDoS</w:t>
-            </w:r>
+              <w:t xml:space="preserve">DoS / </w:t>
+            </w:r>
+            <w:proofErr w:type="spellStart"/>
+            <w:r>
+              <w:rPr>
+                <w:b/>
+              </w:rPr>
+              <w:t>DDoS</w:t>
+            </w:r>
+            <w:proofErr w:type="spellEnd"/>
           </w:p>
         </w:tc>
         <w:tc>
@@ -23378,7 +23689,21 @@
               <w:rPr>
                 <w:b/>
               </w:rPr>
-              <w:t>DoS / DDoS - Participatory</w:t>
+              <w:t xml:space="preserve">DoS / </w:t>
+            </w:r>
+            <w:proofErr w:type="spellStart"/>
+            <w:r>
+              <w:rPr>
+                <w:b/>
+              </w:rPr>
+              <w:t>DDoS</w:t>
+            </w:r>
+            <w:proofErr w:type="spellEnd"/>
+            <w:r>
+              <w:rPr>
+                <w:b/>
+              </w:rPr>
+              <w:t xml:space="preserve"> - Participatory</w:t>
             </w:r>
           </w:p>
         </w:tc>
@@ -23410,7 +23735,21 @@
               <w:rPr>
                 <w:b/>
               </w:rPr>
-              <w:t>DoS / DDoS - Script</w:t>
+              <w:t xml:space="preserve">DoS / </w:t>
+            </w:r>
+            <w:proofErr w:type="spellStart"/>
+            <w:r>
+              <w:rPr>
+                <w:b/>
+              </w:rPr>
+              <w:t>DDoS</w:t>
+            </w:r>
+            <w:proofErr w:type="spellEnd"/>
+            <w:r>
+              <w:rPr>
+                <w:b/>
+              </w:rPr>
+              <w:t xml:space="preserve"> - Script</w:t>
             </w:r>
           </w:p>
         </w:tc>
@@ -23442,7 +23781,21 @@
               <w:rPr>
                 <w:b/>
               </w:rPr>
-              <w:t>DoS / DDoS - Stress Test Tools</w:t>
+              <w:t xml:space="preserve">DoS / </w:t>
+            </w:r>
+            <w:proofErr w:type="spellStart"/>
+            <w:r>
+              <w:rPr>
+                <w:b/>
+              </w:rPr>
+              <w:t>DDoS</w:t>
+            </w:r>
+            <w:proofErr w:type="spellEnd"/>
+            <w:r>
+              <w:rPr>
+                <w:b/>
+              </w:rPr>
+              <w:t xml:space="preserve"> - Stress Test Tools</w:t>
             </w:r>
           </w:p>
         </w:tc>
@@ -23485,8 +23838,13 @@
           </w:tcPr>
           <w:p>
             <w:r>
-              <w:t>A software toolkit to target common vulnerabilties</w:t>
-            </w:r>
+              <w:t xml:space="preserve">A software toolkit to target common </w:t>
+            </w:r>
+            <w:proofErr w:type="spellStart"/>
+            <w:r>
+              <w:t>vulnerabilties</w:t>
+            </w:r>
+            <w:proofErr w:type="spellEnd"/>
           </w:p>
         </w:tc>
       </w:tr>
@@ -23599,7 +23957,23 @@
           </w:tcPr>
           <w:p>
             <w:r>
-              <w:t>A remote access trojan program or RAT, is a trojan horse capable of controlling a machine through commands issue by a remote attacker.</w:t>
+              <w:t xml:space="preserve">A remote access </w:t>
+            </w:r>
+            <w:proofErr w:type="spellStart"/>
+            <w:r>
+              <w:t>trojan</w:t>
+            </w:r>
+            <w:proofErr w:type="spellEnd"/>
+            <w:r>
+              <w:t xml:space="preserve"> program or RAT, is a </w:t>
+            </w:r>
+            <w:proofErr w:type="spellStart"/>
+            <w:r>
+              <w:t>trojan</w:t>
+            </w:r>
+            <w:proofErr w:type="spellEnd"/>
+            <w:r>
+              <w:t xml:space="preserve"> horse capable of controlling a machine through commands issue by a remote attacker.</w:t>
             </w:r>
           </w:p>
         </w:tc>
@@ -23717,12 +24091,14 @@
       <w:r>
         <w:t xml:space="preserve">The </w:t>
       </w:r>
+      <w:proofErr w:type="spellStart"/>
       <w:r>
         <w:rPr>
           <w:rFonts w:ascii="Courier New" w:hAnsi="Courier New" w:cs="Courier New"/>
         </w:rPr>
         <w:t>ManagementClassVocab</w:t>
       </w:r>
+      <w:proofErr w:type="spellEnd"/>
       <w:r>
         <w:t xml:space="preserve"> </w:t>
       </w:r>
@@ -23742,19 +24118,13 @@
         <w:t xml:space="preserve"> default </w:t>
       </w:r>
       <w:r>
-        <w:t xml:space="preserve">STIX vocabulary for </w:t>
-      </w:r>
-      <w:r>
-        <w:t xml:space="preserve">expressing the </w:t>
+        <w:t xml:space="preserve">STIX vocabulary for expressing the </w:t>
       </w:r>
       <w:r>
         <w:t xml:space="preserve">subjective </w:t>
       </w:r>
       <w:r>
-        <w:t xml:space="preserve">type </w:t>
-      </w:r>
-      <w:r>
-        <w:t>of management of an asset.</w:t>
+        <w:t>type of management of an asset.</w:t>
       </w:r>
       <w:r>
         <w:t xml:space="preserve"> </w:t>
@@ -23989,12 +24359,14 @@
       <w:r>
         <w:t xml:space="preserve">The </w:t>
       </w:r>
+      <w:proofErr w:type="spellStart"/>
       <w:r>
         <w:rPr>
           <w:rFonts w:ascii="Courier New" w:hAnsi="Courier New" w:cs="Courier New"/>
         </w:rPr>
         <w:t>MotivationVocab</w:t>
       </w:r>
+      <w:proofErr w:type="spellEnd"/>
       <w:r>
         <w:t xml:space="preserve"> </w:t>
       </w:r>
@@ -24237,7 +24609,15 @@
               <w:t xml:space="preserve"> </w:t>
             </w:r>
             <w:r>
-              <w:t>attack targets engaging in actions determental to the environment.</w:t>
+              <w:t xml:space="preserve">attack targets engaging in actions </w:t>
+            </w:r>
+            <w:proofErr w:type="spellStart"/>
+            <w:r>
+              <w:t>determental</w:t>
+            </w:r>
+            <w:proofErr w:type="spellEnd"/>
+            <w:r>
+              <w:t xml:space="preserve"> to the environment.</w:t>
             </w:r>
           </w:p>
         </w:tc>
@@ -24470,7 +24850,15 @@
           </w:tcPr>
           <w:p>
             <w:r>
-              <w:t>The threat actor is motivated by enhancing their own self worth.</w:t>
+              <w:t xml:space="preserve">The threat actor is motivated by enhancing their own </w:t>
+            </w:r>
+            <w:proofErr w:type="spellStart"/>
+            <w:r>
+              <w:t>self worth</w:t>
+            </w:r>
+            <w:proofErr w:type="spellEnd"/>
+            <w:r>
+              <w:t>.</w:t>
             </w:r>
           </w:p>
         </w:tc>
@@ -24669,12 +25057,14 @@
       <w:r>
         <w:t xml:space="preserve">The </w:t>
       </w:r>
+      <w:proofErr w:type="spellStart"/>
       <w:r>
         <w:rPr>
           <w:rFonts w:ascii="Courier New" w:hAnsi="Courier New" w:cs="Courier New"/>
         </w:rPr>
         <w:t>MotivationVocab</w:t>
       </w:r>
+      <w:proofErr w:type="spellEnd"/>
       <w:r>
         <w:t xml:space="preserve"> </w:t>
       </w:r>
@@ -24962,7 +25352,15 @@
               <w:t xml:space="preserve"> </w:t>
             </w:r>
             <w:r>
-              <w:t>attack targets engaging in actions determental to the environment.</w:t>
+              <w:t xml:space="preserve">attack targets engaging in actions </w:t>
+            </w:r>
+            <w:proofErr w:type="spellStart"/>
+            <w:r>
+              <w:t>determental</w:t>
+            </w:r>
+            <w:proofErr w:type="spellEnd"/>
+            <w:r>
+              <w:t xml:space="preserve"> to the environment.</w:t>
             </w:r>
           </w:p>
         </w:tc>
@@ -25183,7 +25581,15 @@
           </w:tcPr>
           <w:p>
             <w:r>
-              <w:t>The threat actor is motivated by enhancing their own self worth.</w:t>
+              <w:t xml:space="preserve">The threat actor is motivated by enhancing their own </w:t>
+            </w:r>
+            <w:proofErr w:type="spellStart"/>
+            <w:r>
+              <w:t>self worth</w:t>
+            </w:r>
+            <w:proofErr w:type="spellEnd"/>
+            <w:r>
+              <w:t>.</w:t>
             </w:r>
           </w:p>
         </w:tc>
@@ -25312,6 +25718,7 @@
                 <w:b/>
               </w:rPr>
             </w:pPr>
+            <w:proofErr w:type="spellStart"/>
             <w:r>
               <w:rPr>
                 <w:b/>
@@ -25319,6 +25726,7 @@
               <w:lastRenderedPageBreak/>
               <w:t>Policital</w:t>
             </w:r>
+            <w:proofErr w:type="spellEnd"/>
             <w:r>
               <w:rPr>
                 <w:rStyle w:val="FootnoteReference"/>
@@ -25370,12 +25778,14 @@
       <w:r>
         <w:t xml:space="preserve">The </w:t>
       </w:r>
+      <w:proofErr w:type="spellStart"/>
       <w:r>
         <w:rPr>
           <w:rFonts w:ascii="Courier New" w:hAnsi="Courier New" w:cs="Courier New"/>
         </w:rPr>
         <w:t>MotivationVocab</w:t>
       </w:r>
+      <w:proofErr w:type="spellEnd"/>
       <w:r>
         <w:t xml:space="preserve"> </w:t>
       </w:r>
@@ -25598,8 +26008,16 @@
               <w:rPr>
                 <w:b/>
               </w:rPr>
-              <w:t>Ideological - Anti-Establisment</w:t>
-            </w:r>
+              <w:t>Ideological - Anti-</w:t>
+            </w:r>
+            <w:proofErr w:type="spellStart"/>
+            <w:r>
+              <w:rPr>
+                <w:b/>
+              </w:rPr>
+              <w:t>Establisment</w:t>
+            </w:r>
+            <w:proofErr w:type="spellEnd"/>
             <w:r>
               <w:rPr>
                 <w:rStyle w:val="FootnoteReference"/>
@@ -25657,7 +26075,15 @@
               <w:t xml:space="preserve"> </w:t>
             </w:r>
             <w:r>
-              <w:t>attack targets engaging in actions determental to the environment.</w:t>
+              <w:t xml:space="preserve">attack targets engaging in actions </w:t>
+            </w:r>
+            <w:proofErr w:type="spellStart"/>
+            <w:r>
+              <w:t>determental</w:t>
+            </w:r>
+            <w:proofErr w:type="spellEnd"/>
+            <w:r>
+              <w:t xml:space="preserve"> to the environment.</w:t>
             </w:r>
           </w:p>
         </w:tc>
@@ -25878,7 +26304,15 @@
           </w:tcPr>
           <w:p>
             <w:r>
-              <w:t>The threat actor is motivated by enhancing their own self worth.</w:t>
+              <w:t xml:space="preserve">The threat actor is motivated by enhancing their own </w:t>
+            </w:r>
+            <w:proofErr w:type="spellStart"/>
+            <w:r>
+              <w:t>self worth</w:t>
+            </w:r>
+            <w:proofErr w:type="spellEnd"/>
+            <w:r>
+              <w:t>.</w:t>
             </w:r>
           </w:p>
         </w:tc>
@@ -26007,12 +26441,14 @@
                 <w:b/>
               </w:rPr>
             </w:pPr>
+            <w:proofErr w:type="spellStart"/>
             <w:r>
               <w:rPr>
                 <w:b/>
               </w:rPr>
               <w:t>Policital</w:t>
             </w:r>
+            <w:proofErr w:type="spellEnd"/>
             <w:r>
               <w:rPr>
                 <w:rStyle w:val="FootnoteReference"/>
@@ -26064,12 +26500,14 @@
       <w:r>
         <w:t xml:space="preserve">The </w:t>
       </w:r>
+      <w:proofErr w:type="spellStart"/>
       <w:r>
         <w:rPr>
           <w:rFonts w:ascii="Courier New" w:hAnsi="Courier New" w:cs="Courier New"/>
         </w:rPr>
         <w:t>OwnershipClassVocab</w:t>
       </w:r>
+      <w:proofErr w:type="spellEnd"/>
       <w:r>
         <w:t xml:space="preserve"> </w:t>
       </w:r>
@@ -26089,19 +26527,13 @@
         <w:t xml:space="preserve"> default </w:t>
       </w:r>
       <w:r>
-        <w:t xml:space="preserve">STIX vocabulary for </w:t>
-      </w:r>
-      <w:r>
-        <w:t xml:space="preserve">expressing the </w:t>
+        <w:t xml:space="preserve">STIX vocabulary for expressing the </w:t>
       </w:r>
       <w:r>
         <w:t xml:space="preserve">subjective </w:t>
       </w:r>
       <w:r>
-        <w:t xml:space="preserve">type of ownership </w:t>
-      </w:r>
-      <w:r>
-        <w:t>of an asset.</w:t>
+        <w:t>type of ownership of an asset.</w:t>
       </w:r>
       <w:r>
         <w:t xml:space="preserve"> </w:t>
@@ -26368,12 +26800,14 @@
       <w:r>
         <w:t xml:space="preserve">The </w:t>
       </w:r>
+      <w:proofErr w:type="spellStart"/>
       <w:r>
         <w:rPr>
           <w:rFonts w:ascii="Courier New" w:hAnsi="Courier New" w:cs="Courier New"/>
         </w:rPr>
         <w:t>PackageIntentVocab</w:t>
       </w:r>
+      <w:proofErr w:type="spellEnd"/>
       <w:r>
         <w:t xml:space="preserve"> </w:t>
       </w:r>
@@ -26781,8 +27215,17 @@
                 <w:rFonts w:cs="Arial"/>
                 <w:b/>
               </w:rPr>
-              <w:t>Indicators - Watchlist</w:t>
-            </w:r>
+              <w:t xml:space="preserve">Indicators - </w:t>
+            </w:r>
+            <w:proofErr w:type="spellStart"/>
+            <w:r>
+              <w:rPr>
+                <w:rFonts w:cs="Arial"/>
+                <w:b/>
+              </w:rPr>
+              <w:t>Watchlist</w:t>
+            </w:r>
+            <w:proofErr w:type="spellEnd"/>
           </w:p>
         </w:tc>
         <w:tc>
@@ -26813,7 +27256,21 @@
               <w:rPr>
                 <w:rFonts w:cs="Arial"/>
               </w:rPr>
-              <w:t>ackage is intended to convey mainly network watchlist indicators.</w:t>
+              <w:t xml:space="preserve">ackage is intended to convey mainly network </w:t>
+            </w:r>
+            <w:proofErr w:type="spellStart"/>
+            <w:r>
+              <w:rPr>
+                <w:rFonts w:cs="Arial"/>
+              </w:rPr>
+              <w:t>watchlist</w:t>
+            </w:r>
+            <w:proofErr w:type="spellEnd"/>
+            <w:r>
+              <w:rPr>
+                <w:rFonts w:cs="Arial"/>
+              </w:rPr>
+              <w:t xml:space="preserve"> indicators.</w:t>
             </w:r>
           </w:p>
         </w:tc>
@@ -27672,7 +28129,21 @@
               <w:rPr>
                 <w:rFonts w:cs="Arial"/>
               </w:rPr>
-              <w:t>ackage is intended to convey mainly information about instantial observations (cyber observables).</w:t>
+              <w:t xml:space="preserve">ackage is intended to convey mainly information about </w:t>
+            </w:r>
+            <w:proofErr w:type="spellStart"/>
+            <w:r>
+              <w:rPr>
+                <w:rFonts w:cs="Arial"/>
+              </w:rPr>
+              <w:t>instantial</w:t>
+            </w:r>
+            <w:proofErr w:type="spellEnd"/>
+            <w:r>
+              <w:rPr>
+                <w:rFonts w:cs="Arial"/>
+              </w:rPr>
+              <w:t xml:space="preserve"> observations (cyber observables).</w:t>
             </w:r>
           </w:p>
         </w:tc>
@@ -27738,7 +28209,21 @@
               <w:rPr>
                 <w:rFonts w:cs="Arial"/>
               </w:rPr>
-              <w:t>ackage is intended to convey mainly information about instantial email observations (email cyber observables).</w:t>
+              <w:t xml:space="preserve">ackage is intended to convey mainly information about </w:t>
+            </w:r>
+            <w:proofErr w:type="spellStart"/>
+            <w:r>
+              <w:rPr>
+                <w:rFonts w:cs="Arial"/>
+              </w:rPr>
+              <w:t>instantial</w:t>
+            </w:r>
+            <w:proofErr w:type="spellEnd"/>
+            <w:r>
+              <w:rPr>
+                <w:rFonts w:cs="Arial"/>
+              </w:rPr>
+              <w:t xml:space="preserve"> email observations (email cyber observables).</w:t>
             </w:r>
           </w:p>
         </w:tc>
@@ -27841,12 +28326,14 @@
       <w:r>
         <w:t xml:space="preserve">The </w:t>
       </w:r>
+      <w:proofErr w:type="spellStart"/>
       <w:r>
         <w:rPr>
           <w:rFonts w:ascii="Courier New" w:hAnsi="Courier New" w:cs="Courier New"/>
         </w:rPr>
         <w:t>PlanningAndOperationalSupportVocab</w:t>
       </w:r>
+      <w:proofErr w:type="spellEnd"/>
       <w:r>
         <w:t xml:space="preserve"> </w:t>
       </w:r>
@@ -27866,22 +28353,13 @@
         <w:t xml:space="preserve"> default </w:t>
       </w:r>
       <w:r>
-        <w:t xml:space="preserve">STIX vocabulary for expressing the planning and operational support </w:t>
-      </w:r>
-      <w:r>
-        <w:t xml:space="preserve">functions </w:t>
+        <w:t xml:space="preserve">STIX vocabulary for expressing the planning and operational support functions </w:t>
       </w:r>
       <w:r>
         <w:t>available to</w:t>
       </w:r>
       <w:r>
-        <w:t xml:space="preserve"> </w:t>
-      </w:r>
-      <w:r>
-        <w:t xml:space="preserve">a threat </w:t>
-      </w:r>
-      <w:r>
-        <w:t xml:space="preserve">actor. </w:t>
+        <w:t xml:space="preserve"> a threat actor. </w:t>
       </w:r>
       <w:r>
         <w:t>The associated enumeration literals are provided in the table below.</w:t>
@@ -28179,8 +28657,16 @@
               <w:rPr>
                 <w:b/>
               </w:rPr>
-              <w:t>Financial Resources - Hacktivist or Grassroot</w:t>
-            </w:r>
+              <w:t xml:space="preserve">Financial Resources - Hacktivist or </w:t>
+            </w:r>
+            <w:proofErr w:type="spellStart"/>
+            <w:r>
+              <w:rPr>
+                <w:b/>
+              </w:rPr>
+              <w:t>Grassroot</w:t>
+            </w:r>
+            <w:proofErr w:type="spellEnd"/>
           </w:p>
         </w:tc>
         <w:tc>
@@ -28670,12 +29156,14 @@
       <w:r>
         <w:t xml:space="preserve">The </w:t>
       </w:r>
+      <w:proofErr w:type="spellStart"/>
       <w:r>
         <w:rPr>
           <w:rFonts w:ascii="Courier New" w:hAnsi="Courier New" w:cs="Courier New"/>
         </w:rPr>
         <w:t>PlanningAndOperationalSupportVocab</w:t>
       </w:r>
+      <w:proofErr w:type="spellEnd"/>
       <w:r>
         <w:t xml:space="preserve"> </w:t>
       </w:r>
@@ -28695,10 +29183,7 @@
         <w:t xml:space="preserve"> default </w:t>
       </w:r>
       <w:r>
-        <w:t xml:space="preserve">STIX vocabulary for expressing the planning and operational support </w:t>
-      </w:r>
-      <w:r>
-        <w:t xml:space="preserve">functions </w:t>
+        <w:t xml:space="preserve">STIX vocabulary for expressing the planning and operational support functions </w:t>
       </w:r>
       <w:r>
         <w:t>available to</w:t>
@@ -28710,10 +29195,18 @@
         <w:t xml:space="preserve">a threat actor. </w:t>
       </w:r>
       <w:r>
-        <w:t>The associated enumeration literals are provided in the table below.</w:t>
-      </w:r>
-      <w:r>
-        <w:t xml:space="preserve">NOTE: As of STIX Version 1.0.1, </w:t>
+        <w:t xml:space="preserve">The associated enumeration literals are provided in the table </w:t>
+      </w:r>
+      <w:proofErr w:type="spellStart"/>
+      <w:r>
+        <w:t>below.</w:t>
+      </w:r>
+      <w:r>
+        <w:t>NOTE</w:t>
+      </w:r>
+      <w:proofErr w:type="spellEnd"/>
+      <w:r>
+        <w:t xml:space="preserve">: As of STIX Version 1.0.1, </w:t>
       </w:r>
       <w:r>
         <w:rPr>
@@ -29056,8 +29549,16 @@
               <w:rPr>
                 <w:b/>
               </w:rPr>
-              <w:t>Financial Resources - Hacktivist or Grassroot</w:t>
-            </w:r>
+              <w:t xml:space="preserve">Financial Resources - Hacktivist or </w:t>
+            </w:r>
+            <w:proofErr w:type="spellStart"/>
+            <w:r>
+              <w:rPr>
+                <w:b/>
+              </w:rPr>
+              <w:t>Grassroot</w:t>
+            </w:r>
+            <w:proofErr w:type="spellEnd"/>
           </w:p>
         </w:tc>
         <w:tc>
@@ -29152,8 +29653,16 @@
               <w:rPr>
                 <w:b/>
               </w:rPr>
-              <w:t>Planning - Open-Source Intelligence (OSINT) Gethering</w:t>
-            </w:r>
+              <w:t xml:space="preserve">Planning - Open-Source Intelligence (OSINT) </w:t>
+            </w:r>
+            <w:proofErr w:type="spellStart"/>
+            <w:r>
+              <w:rPr>
+                <w:b/>
+              </w:rPr>
+              <w:t>Gethering</w:t>
+            </w:r>
+            <w:proofErr w:type="spellEnd"/>
             <w:r>
               <w:rPr>
                 <w:rStyle w:val="FootnoteReference"/>
@@ -29578,12 +30087,14 @@
       <w:r>
         <w:t xml:space="preserve">The </w:t>
       </w:r>
+      <w:proofErr w:type="spellStart"/>
       <w:r>
         <w:rPr>
           <w:rFonts w:ascii="Courier New" w:hAnsi="Courier New" w:cs="Courier New"/>
         </w:rPr>
         <w:t>SecurityCompromiseVocab</w:t>
       </w:r>
+      <w:proofErr w:type="spellEnd"/>
       <w:r>
         <w:t xml:space="preserve"> </w:t>
       </w:r>
@@ -29834,12 +30345,14 @@
       <w:r>
         <w:t xml:space="preserve">The </w:t>
       </w:r>
+      <w:proofErr w:type="spellStart"/>
       <w:r>
         <w:rPr>
           <w:rFonts w:ascii="Courier New" w:hAnsi="Courier New" w:cs="Courier New"/>
         </w:rPr>
         <w:t>SystemTypeVocab</w:t>
       </w:r>
+      <w:proofErr w:type="spellEnd"/>
       <w:r>
         <w:t xml:space="preserve"> </w:t>
       </w:r>
@@ -30925,12 +31438,14 @@
       <w:r>
         <w:t xml:space="preserve">The </w:t>
       </w:r>
+      <w:proofErr w:type="spellStart"/>
       <w:r>
         <w:rPr>
           <w:rFonts w:ascii="Courier New" w:hAnsi="Courier New" w:cs="Courier New"/>
         </w:rPr>
         <w:t>ThreatActorSophisticationVocab</w:t>
       </w:r>
+      <w:proofErr w:type="spellEnd"/>
       <w:r>
         <w:t xml:space="preserve"> </w:t>
       </w:r>
@@ -30950,19 +31465,13 @@
         <w:t xml:space="preserve"> default </w:t>
       </w:r>
       <w:r>
-        <w:t xml:space="preserve">STIX vocabulary for </w:t>
-      </w:r>
-      <w:r>
-        <w:t xml:space="preserve">expressing the </w:t>
+        <w:t xml:space="preserve">STIX vocabulary for expressing the </w:t>
       </w:r>
       <w:r>
         <w:t xml:space="preserve">subjective </w:t>
       </w:r>
       <w:r>
-        <w:t xml:space="preserve">level </w:t>
-      </w:r>
-      <w:r>
-        <w:t>of sophistication of a threat actor.</w:t>
+        <w:t>level of sophistication of a threat actor.</w:t>
       </w:r>
       <w:r>
         <w:t xml:space="preserve"> </w:t>
@@ -31156,7 +31665,15 @@
           </w:tcPr>
           <w:p>
             <w:r>
-              <w:t>Demonstrates a nascent capability. A novice has basic computer skills and likely requires the assistance of a Practitioner or higher to engage in hacking activity. He uses existing and frequently well known and easy-to-find techniques and programs or scripts to search for and exploit weaknesses in other computers on the Internet and lacks the ability to conduct his own reconnaissance and targeting research.</w:t>
+              <w:t xml:space="preserve">Demonstrates a nascent capability. A novice has basic computer skills and likely requires the assistance of a Practitioner or higher to engage in hacking activity. He uses existing and frequently </w:t>
+            </w:r>
+            <w:proofErr w:type="spellStart"/>
+            <w:r>
+              <w:t>well known</w:t>
+            </w:r>
+            <w:proofErr w:type="spellEnd"/>
+            <w:r>
+              <w:t xml:space="preserve"> and easy-to-find techniques and programs or scripts to search for and exploit weaknesses in other computers on the Internet and lacks the ability to conduct his own reconnaissance and targeting research.</w:t>
             </w:r>
           </w:p>
         </w:tc>
@@ -31193,12 +31710,14 @@
       <w:r>
         <w:t xml:space="preserve">The </w:t>
       </w:r>
+      <w:proofErr w:type="spellStart"/>
       <w:r>
         <w:rPr>
           <w:rFonts w:ascii="Courier New" w:hAnsi="Courier New" w:cs="Courier New"/>
         </w:rPr>
         <w:t>ThreatActorTypeVocab</w:t>
       </w:r>
+      <w:proofErr w:type="spellEnd"/>
       <w:r>
         <w:t xml:space="preserve"> </w:t>
       </w:r>
@@ -31218,19 +31737,13 @@
         <w:t xml:space="preserve"> default </w:t>
       </w:r>
       <w:r>
-        <w:t xml:space="preserve">STIX vocabulary for </w:t>
-      </w:r>
-      <w:r>
-        <w:t xml:space="preserve">expressing the </w:t>
+        <w:t xml:space="preserve">STIX vocabulary for expressing the </w:t>
       </w:r>
       <w:r>
         <w:t xml:space="preserve">subjective </w:t>
       </w:r>
       <w:r>
-        <w:t xml:space="preserve">type </w:t>
-      </w:r>
-      <w:r>
-        <w:t>of a threat actor.</w:t>
+        <w:t>type of a threat actor.</w:t>
       </w:r>
       <w:r>
         <w:t xml:space="preserve"> The associated enumeration literals are provided in the table below.</w:t>
@@ -31525,11 +32038,19 @@
                 <w:b/>
               </w:rPr>
             </w:pPr>
-            <w:r>
-              <w:rPr>
-                <w:b/>
-              </w:rPr>
-              <w:t>eCrime Actor - Credential Theft Botnet Operator</w:t>
+            <w:proofErr w:type="spellStart"/>
+            <w:r>
+              <w:rPr>
+                <w:b/>
+              </w:rPr>
+              <w:t>eCrime</w:t>
+            </w:r>
+            <w:proofErr w:type="spellEnd"/>
+            <w:r>
+              <w:rPr>
+                <w:b/>
+              </w:rPr>
+              <w:t xml:space="preserve"> Actor - Credential Theft Botnet Operator</w:t>
             </w:r>
           </w:p>
         </w:tc>
@@ -31557,11 +32078,19 @@
                 <w:b/>
               </w:rPr>
             </w:pPr>
-            <w:r>
-              <w:rPr>
-                <w:b/>
-              </w:rPr>
-              <w:t>eCrime Actor - Credential Theft Botnet Service</w:t>
+            <w:proofErr w:type="spellStart"/>
+            <w:r>
+              <w:rPr>
+                <w:b/>
+              </w:rPr>
+              <w:t>eCrime</w:t>
+            </w:r>
+            <w:proofErr w:type="spellEnd"/>
+            <w:r>
+              <w:rPr>
+                <w:b/>
+              </w:rPr>
+              <w:t xml:space="preserve"> Actor - Credential Theft Botnet Service</w:t>
             </w:r>
           </w:p>
         </w:tc>
@@ -31589,11 +32118,19 @@
                 <w:b/>
               </w:rPr>
             </w:pPr>
-            <w:r>
-              <w:rPr>
-                <w:b/>
-              </w:rPr>
-              <w:t>eCrime Actor - Malware Developer</w:t>
+            <w:proofErr w:type="spellStart"/>
+            <w:r>
+              <w:rPr>
+                <w:b/>
+              </w:rPr>
+              <w:t>eCrime</w:t>
+            </w:r>
+            <w:proofErr w:type="spellEnd"/>
+            <w:r>
+              <w:rPr>
+                <w:b/>
+              </w:rPr>
+              <w:t xml:space="preserve"> Actor - Malware Developer</w:t>
             </w:r>
           </w:p>
         </w:tc>
@@ -31621,11 +32158,19 @@
                 <w:b/>
               </w:rPr>
             </w:pPr>
-            <w:r>
-              <w:rPr>
-                <w:b/>
-              </w:rPr>
-              <w:t>eCrime Actor - Money Laundering Network</w:t>
+            <w:proofErr w:type="spellStart"/>
+            <w:r>
+              <w:rPr>
+                <w:b/>
+              </w:rPr>
+              <w:t>eCrime</w:t>
+            </w:r>
+            <w:proofErr w:type="spellEnd"/>
+            <w:r>
+              <w:rPr>
+                <w:b/>
+              </w:rPr>
+              <w:t xml:space="preserve"> Actor - Money Laundering Network</w:t>
             </w:r>
           </w:p>
         </w:tc>
@@ -31653,11 +32198,19 @@
                 <w:b/>
               </w:rPr>
             </w:pPr>
-            <w:r>
-              <w:rPr>
-                <w:b/>
-              </w:rPr>
-              <w:t>eCrime Actor - Organized Crime Actor</w:t>
+            <w:proofErr w:type="spellStart"/>
+            <w:r>
+              <w:rPr>
+                <w:b/>
+              </w:rPr>
+              <w:t>eCrime</w:t>
+            </w:r>
+            <w:proofErr w:type="spellEnd"/>
+            <w:r>
+              <w:rPr>
+                <w:b/>
+              </w:rPr>
+              <w:t xml:space="preserve"> Actor - Organized Crime Actor</w:t>
             </w:r>
           </w:p>
         </w:tc>
@@ -31685,11 +32238,19 @@
                 <w:b/>
               </w:rPr>
             </w:pPr>
-            <w:r>
-              <w:rPr>
-                <w:b/>
-              </w:rPr>
-              <w:t>eCrime Actor - Spam Service</w:t>
+            <w:proofErr w:type="spellStart"/>
+            <w:r>
+              <w:rPr>
+                <w:b/>
+              </w:rPr>
+              <w:t>eCrime</w:t>
+            </w:r>
+            <w:proofErr w:type="spellEnd"/>
+            <w:r>
+              <w:rPr>
+                <w:b/>
+              </w:rPr>
+              <w:t xml:space="preserve"> Actor - Spam Service</w:t>
             </w:r>
           </w:p>
         </w:tc>
@@ -31717,11 +32278,19 @@
                 <w:b/>
               </w:rPr>
             </w:pPr>
-            <w:r>
-              <w:rPr>
-                <w:b/>
-              </w:rPr>
-              <w:t>eCrime Actor - Traffic Service</w:t>
+            <w:proofErr w:type="spellStart"/>
+            <w:r>
+              <w:rPr>
+                <w:b/>
+              </w:rPr>
+              <w:t>eCrime</w:t>
+            </w:r>
+            <w:proofErr w:type="spellEnd"/>
+            <w:r>
+              <w:rPr>
+                <w:b/>
+              </w:rPr>
+              <w:t xml:space="preserve"> Actor - Traffic Service</w:t>
             </w:r>
           </w:p>
         </w:tc>
@@ -31749,11 +32318,19 @@
                 <w:b/>
               </w:rPr>
             </w:pPr>
-            <w:r>
-              <w:rPr>
-                <w:b/>
-              </w:rPr>
-              <w:t>eCrime Actor - Underground Call Service</w:t>
+            <w:proofErr w:type="spellStart"/>
+            <w:r>
+              <w:rPr>
+                <w:b/>
+              </w:rPr>
+              <w:t>eCrime</w:t>
+            </w:r>
+            <w:proofErr w:type="spellEnd"/>
+            <w:r>
+              <w:rPr>
+                <w:b/>
+              </w:rPr>
+              <w:t xml:space="preserve"> Actor - Underground Call Service</w:t>
             </w:r>
           </w:p>
         </w:tc>
@@ -32065,6 +32642,7 @@
                 <w:szCs w:val="20"/>
               </w:rPr>
             </w:pPr>
+            <w:proofErr w:type="spellStart"/>
             <w:r>
               <w:rPr>
                 <w:rFonts w:ascii="Courier New" w:hAnsi="Courier New" w:cs="Courier New"/>
@@ -32073,6 +32651,7 @@
               </w:rPr>
               <w:t>AffectedAssetType</w:t>
             </w:r>
+            <w:proofErr w:type="spellEnd"/>
           </w:p>
         </w:tc>
         <w:tc>
@@ -32133,6 +32712,7 @@
                 <w:szCs w:val="20"/>
               </w:rPr>
             </w:pPr>
+            <w:proofErr w:type="spellStart"/>
             <w:r>
               <w:rPr>
                 <w:rFonts w:ascii="Courier New" w:hAnsi="Courier New" w:cs="Courier New"/>
@@ -32141,6 +32721,7 @@
               </w:rPr>
               <w:t>ttp</w:t>
             </w:r>
+            <w:proofErr w:type="spellEnd"/>
           </w:p>
         </w:tc>
         <w:tc>
@@ -32155,6 +32736,7 @@
                 <w:szCs w:val="20"/>
               </w:rPr>
             </w:pPr>
+            <w:proofErr w:type="spellStart"/>
             <w:r>
               <w:rPr>
                 <w:rFonts w:ascii="Courier New" w:hAnsi="Courier New" w:cs="Courier New"/>
@@ -32163,6 +32745,7 @@
               </w:rPr>
               <w:t>InfrastructureType</w:t>
             </w:r>
+            <w:proofErr w:type="spellEnd"/>
           </w:p>
         </w:tc>
         <w:tc>
@@ -32245,6 +32828,7 @@
                 <w:szCs w:val="20"/>
               </w:rPr>
             </w:pPr>
+            <w:proofErr w:type="spellStart"/>
             <w:r>
               <w:rPr>
                 <w:rFonts w:ascii="Courier New" w:hAnsi="Courier New" w:cs="Courier New"/>
@@ -32253,6 +32837,7 @@
               </w:rPr>
               <w:t>ToolInformationType</w:t>
             </w:r>
+            <w:proofErr w:type="spellEnd"/>
           </w:p>
         </w:tc>
         <w:tc>
@@ -32339,6 +32924,7 @@
                 <w:szCs w:val="20"/>
               </w:rPr>
             </w:pPr>
+            <w:proofErr w:type="spellStart"/>
             <w:r>
               <w:rPr>
                 <w:rStyle w:val="qname"/>
@@ -32349,6 +32935,7 @@
               </w:rPr>
               <w:t>PropertyAffectedType</w:t>
             </w:r>
+            <w:proofErr w:type="spellEnd"/>
           </w:p>
         </w:tc>
         <w:tc>
@@ -32363,6 +32950,7 @@
                 <w:szCs w:val="20"/>
               </w:rPr>
             </w:pPr>
+            <w:proofErr w:type="spellStart"/>
             <w:r>
               <w:rPr>
                 <w:rStyle w:val="qname"/>
@@ -32372,6 +32960,7 @@
               </w:rPr>
               <w:t>Type_Of_Availability_Loss</w:t>
             </w:r>
+            <w:proofErr w:type="spellEnd"/>
           </w:p>
         </w:tc>
       </w:tr>
@@ -32432,6 +33021,7 @@
                 <w:szCs w:val="20"/>
               </w:rPr>
             </w:pPr>
+            <w:proofErr w:type="spellStart"/>
             <w:r>
               <w:rPr>
                 <w:rFonts w:ascii="Courier New" w:hAnsi="Courier New" w:cs="Courier New"/>
@@ -32440,6 +33030,7 @@
               </w:rPr>
               <w:t>CampaignType</w:t>
             </w:r>
+            <w:proofErr w:type="spellEnd"/>
           </w:p>
         </w:tc>
         <w:tc>
@@ -32500,6 +33091,7 @@
                 <w:szCs w:val="20"/>
               </w:rPr>
             </w:pPr>
+            <w:proofErr w:type="spellStart"/>
             <w:r>
               <w:rPr>
                 <w:rFonts w:ascii="Courier New" w:hAnsi="Courier New" w:cs="Courier New"/>
@@ -32508,6 +33100,7 @@
               </w:rPr>
               <w:t>coa</w:t>
             </w:r>
+            <w:proofErr w:type="spellEnd"/>
           </w:p>
         </w:tc>
         <w:tc>
@@ -32522,6 +33115,7 @@
                 <w:szCs w:val="20"/>
               </w:rPr>
             </w:pPr>
+            <w:proofErr w:type="spellStart"/>
             <w:r>
               <w:rPr>
                 <w:rFonts w:ascii="Courier New" w:hAnsi="Courier New" w:cs="Courier New"/>
@@ -32530,6 +33124,7 @@
               </w:rPr>
               <w:t>CourseOfActionType</w:t>
             </w:r>
+            <w:proofErr w:type="spellEnd"/>
           </w:p>
         </w:tc>
         <w:tc>
@@ -32590,6 +33185,7 @@
                 <w:szCs w:val="20"/>
               </w:rPr>
             </w:pPr>
+            <w:proofErr w:type="spellStart"/>
             <w:r>
               <w:rPr>
                 <w:rFonts w:ascii="Courier New" w:hAnsi="Courier New" w:cs="Courier New"/>
@@ -32598,6 +33194,7 @@
               </w:rPr>
               <w:t>coa</w:t>
             </w:r>
+            <w:proofErr w:type="spellEnd"/>
           </w:p>
         </w:tc>
         <w:tc>
@@ -32612,6 +33209,7 @@
                 <w:szCs w:val="20"/>
               </w:rPr>
             </w:pPr>
+            <w:proofErr w:type="spellStart"/>
             <w:r>
               <w:rPr>
                 <w:rFonts w:ascii="Courier New" w:hAnsi="Courier New" w:cs="Courier New"/>
@@ -32620,6 +33218,7 @@
               </w:rPr>
               <w:t>CourseOfActionType</w:t>
             </w:r>
+            <w:proofErr w:type="spellEnd"/>
           </w:p>
         </w:tc>
         <w:tc>
@@ -32727,6 +33326,7 @@
                 <w:szCs w:val="20"/>
               </w:rPr>
             </w:pPr>
+            <w:proofErr w:type="spellStart"/>
             <w:r>
               <w:rPr>
                 <w:rStyle w:val="qname"/>
@@ -32736,6 +33336,7 @@
               </w:rPr>
               <w:t>incident:Discovery_Method</w:t>
             </w:r>
+            <w:proofErr w:type="spellEnd"/>
           </w:p>
         </w:tc>
       </w:tr>
@@ -32796,6 +33397,7 @@
                 <w:szCs w:val="20"/>
               </w:rPr>
             </w:pPr>
+            <w:proofErr w:type="spellStart"/>
             <w:r>
               <w:rPr>
                 <w:rFonts w:ascii="Courier New" w:hAnsi="Courier New" w:cs="Courier New"/>
@@ -32804,6 +33406,7 @@
               </w:rPr>
               <w:t>StatementType</w:t>
             </w:r>
+            <w:proofErr w:type="spellEnd"/>
           </w:p>
         </w:tc>
         <w:tc>
@@ -32887,6 +33490,7 @@
                 <w:szCs w:val="20"/>
               </w:rPr>
             </w:pPr>
+            <w:proofErr w:type="spellStart"/>
             <w:r>
               <w:rPr>
                 <w:rStyle w:val="qname"/>
@@ -32896,6 +33500,7 @@
               </w:rPr>
               <w:t>ImpactAssessmentType</w:t>
             </w:r>
+            <w:proofErr w:type="spellEnd"/>
           </w:p>
         </w:tc>
         <w:tc>
@@ -32910,6 +33515,7 @@
                 <w:szCs w:val="20"/>
               </w:rPr>
             </w:pPr>
+            <w:proofErr w:type="spellStart"/>
             <w:r>
               <w:rPr>
                 <w:rStyle w:val="qname"/>
@@ -32919,6 +33525,7 @@
               </w:rPr>
               <w:t>Impact_Qualification</w:t>
             </w:r>
+            <w:proofErr w:type="spellEnd"/>
           </w:p>
         </w:tc>
       </w:tr>
@@ -32980,6 +33587,7 @@
                 <w:szCs w:val="20"/>
               </w:rPr>
             </w:pPr>
+            <w:proofErr w:type="spellStart"/>
             <w:r>
               <w:rPr>
                 <w:rFonts w:ascii="Courier New" w:hAnsi="Courier New" w:cs="Courier New"/>
@@ -32989,6 +33597,7 @@
               </w:rPr>
               <w:t>DirectImpactSummaryType</w:t>
             </w:r>
+            <w:proofErr w:type="spellEnd"/>
             <w:r>
               <w:rPr>
                 <w:rStyle w:val="qname"/>
@@ -33013,6 +33622,7 @@
                 <w:szCs w:val="20"/>
               </w:rPr>
             </w:pPr>
+            <w:proofErr w:type="spellStart"/>
             <w:r>
               <w:rPr>
                 <w:rStyle w:val="qname"/>
@@ -33022,6 +33632,7 @@
               </w:rPr>
               <w:t>Asset_Losses</w:t>
             </w:r>
+            <w:proofErr w:type="spellEnd"/>
           </w:p>
           <w:p>
             <w:pPr>
@@ -33039,17 +33650,9 @@
                 <w:sz w:val="20"/>
                 <w:szCs w:val="20"/>
               </w:rPr>
-              <w:t>Business-Mission_Disruption</w:t>
-            </w:r>
-          </w:p>
-          <w:p>
-            <w:pPr>
-              <w:rPr>
-                <w:rFonts w:ascii="Courier New" w:hAnsi="Courier New" w:cs="Courier New"/>
-                <w:sz w:val="20"/>
-                <w:szCs w:val="20"/>
-              </w:rPr>
-            </w:pPr>
+              <w:t>Business-</w:t>
+            </w:r>
+            <w:proofErr w:type="spellStart"/>
             <w:r>
               <w:rPr>
                 <w:rStyle w:val="qname"/>
@@ -33057,16 +33660,10 @@
                 <w:sz w:val="20"/>
                 <w:szCs w:val="20"/>
               </w:rPr>
-              <w:t>Response_And_Recovery_Costs</w:t>
-            </w:r>
-          </w:p>
-        </w:tc>
-      </w:tr>
-      <w:tr>
-        <w:tc>
-          <w:tcPr>
-            <w:tcW w:w="4765" w:type="dxa"/>
-          </w:tcPr>
+              <w:t>Mission_Disruption</w:t>
+            </w:r>
+            <w:proofErr w:type="spellEnd"/>
+          </w:p>
           <w:p>
             <w:pPr>
               <w:rPr>
@@ -33075,19 +33672,24 @@
                 <w:szCs w:val="20"/>
               </w:rPr>
             </w:pPr>
-            <w:r>
-              <w:rPr>
+            <w:proofErr w:type="spellStart"/>
+            <w:r>
+              <w:rPr>
+                <w:rStyle w:val="qname"/>
                 <w:rFonts w:ascii="Courier New" w:hAnsi="Courier New" w:cs="Courier New"/>
                 <w:sz w:val="20"/>
                 <w:szCs w:val="20"/>
               </w:rPr>
-              <w:t>IncidentCategoryVocab-1.0</w:t>
-            </w:r>
-          </w:p>
-        </w:tc>
-        <w:tc>
-          <w:tcPr>
-            <w:tcW w:w="1530" w:type="dxa"/>
+              <w:t>Response_And_Recovery_Costs</w:t>
+            </w:r>
+            <w:proofErr w:type="spellEnd"/>
+          </w:p>
+        </w:tc>
+      </w:tr>
+      <w:tr>
+        <w:tc>
+          <w:tcPr>
+            <w:tcW w:w="4765" w:type="dxa"/>
           </w:tcPr>
           <w:p>
             <w:pPr>
@@ -33103,13 +33705,13 @@
                 <w:sz w:val="20"/>
                 <w:szCs w:val="20"/>
               </w:rPr>
-              <w:t>incident</w:t>
-            </w:r>
-          </w:p>
-        </w:tc>
-        <w:tc>
-          <w:tcPr>
-            <w:tcW w:w="3060" w:type="dxa"/>
+              <w:t>IncidentCategoryVocab-1.0</w:t>
+            </w:r>
+          </w:p>
+        </w:tc>
+        <w:tc>
+          <w:tcPr>
+            <w:tcW w:w="1530" w:type="dxa"/>
           </w:tcPr>
           <w:p>
             <w:pPr>
@@ -33125,8 +33727,32 @@
                 <w:sz w:val="20"/>
                 <w:szCs w:val="20"/>
               </w:rPr>
+              <w:t>incident</w:t>
+            </w:r>
+          </w:p>
+        </w:tc>
+        <w:tc>
+          <w:tcPr>
+            <w:tcW w:w="3060" w:type="dxa"/>
+          </w:tcPr>
+          <w:p>
+            <w:pPr>
+              <w:rPr>
+                <w:rFonts w:ascii="Courier New" w:hAnsi="Courier New" w:cs="Courier New"/>
+                <w:sz w:val="20"/>
+                <w:szCs w:val="20"/>
+              </w:rPr>
+            </w:pPr>
+            <w:proofErr w:type="spellStart"/>
+            <w:r>
+              <w:rPr>
+                <w:rFonts w:ascii="Courier New" w:hAnsi="Courier New" w:cs="Courier New"/>
+                <w:sz w:val="20"/>
+                <w:szCs w:val="20"/>
+              </w:rPr>
               <w:t>CatgoriesType</w:t>
             </w:r>
+            <w:proofErr w:type="spellEnd"/>
           </w:p>
         </w:tc>
         <w:tc>
@@ -33398,6 +34024,7 @@
                 <w:szCs w:val="20"/>
               </w:rPr>
             </w:pPr>
+            <w:proofErr w:type="spellStart"/>
             <w:r>
               <w:rPr>
                 <w:rStyle w:val="qname"/>
@@ -33408,6 +34035,7 @@
               </w:rPr>
               <w:t>IndicatorType</w:t>
             </w:r>
+            <w:proofErr w:type="spellEnd"/>
           </w:p>
         </w:tc>
         <w:tc>
@@ -33492,6 +34120,7 @@
                 <w:szCs w:val="20"/>
               </w:rPr>
             </w:pPr>
+            <w:proofErr w:type="spellStart"/>
             <w:r>
               <w:rPr>
                 <w:rStyle w:val="qname"/>
@@ -33501,6 +34130,7 @@
               </w:rPr>
               <w:t>InformationSourceType</w:t>
             </w:r>
+            <w:proofErr w:type="spellEnd"/>
           </w:p>
         </w:tc>
         <w:tc>
@@ -33562,6 +34192,7 @@
                 <w:szCs w:val="20"/>
               </w:rPr>
             </w:pPr>
+            <w:proofErr w:type="spellStart"/>
             <w:r>
               <w:rPr>
                 <w:rFonts w:ascii="Courier New" w:hAnsi="Courier New" w:cs="Courier New"/>
@@ -33570,6 +34201,7 @@
               </w:rPr>
               <w:t>ttp</w:t>
             </w:r>
+            <w:proofErr w:type="spellEnd"/>
           </w:p>
         </w:tc>
         <w:tc>
@@ -33584,6 +34216,7 @@
                 <w:szCs w:val="20"/>
               </w:rPr>
             </w:pPr>
+            <w:proofErr w:type="spellStart"/>
             <w:r>
               <w:rPr>
                 <w:rFonts w:ascii="Courier New" w:hAnsi="Courier New" w:cs="Courier New"/>
@@ -33592,6 +34225,7 @@
               </w:rPr>
               <w:t>VictimTargetingType</w:t>
             </w:r>
+            <w:proofErr w:type="spellEnd"/>
           </w:p>
         </w:tc>
         <w:tc>
@@ -33606,6 +34240,7 @@
                 <w:szCs w:val="20"/>
               </w:rPr>
             </w:pPr>
+            <w:proofErr w:type="spellStart"/>
             <w:r>
               <w:rPr>
                 <w:rFonts w:ascii="Courier New" w:hAnsi="Courier New" w:cs="Courier New"/>
@@ -33614,6 +34249,7 @@
               </w:rPr>
               <w:t>Targeted_Information</w:t>
             </w:r>
+            <w:proofErr w:type="spellEnd"/>
           </w:p>
         </w:tc>
       </w:tr>
@@ -33696,14 +34332,34 @@
                 <w:szCs w:val="20"/>
               </w:rPr>
             </w:pPr>
+            <w:proofErr w:type="spellStart"/>
             <w:r>
               <w:rPr>
                 <w:rFonts w:ascii="Courier New" w:hAnsi="Courier New" w:cs="Courier New"/>
                 <w:sz w:val="20"/>
                 <w:szCs w:val="20"/>
               </w:rPr>
-              <w:t>Intended_Effect/stixCommon:Value</w:t>
-            </w:r>
+              <w:t>Intended_Effect</w:t>
+            </w:r>
+            <w:proofErr w:type="spellEnd"/>
+            <w:r>
+              <w:rPr>
+                <w:rFonts w:ascii="Courier New" w:hAnsi="Courier New" w:cs="Courier New"/>
+                <w:sz w:val="20"/>
+                <w:szCs w:val="20"/>
+              </w:rPr>
+              <w:t>/</w:t>
+            </w:r>
+            <w:proofErr w:type="spellStart"/>
+            <w:r>
+              <w:rPr>
+                <w:rFonts w:ascii="Courier New" w:hAnsi="Courier New" w:cs="Courier New"/>
+                <w:sz w:val="20"/>
+                <w:szCs w:val="20"/>
+              </w:rPr>
+              <w:t>stixCommon:Value</w:t>
+            </w:r>
+            <w:proofErr w:type="spellEnd"/>
           </w:p>
         </w:tc>
       </w:tr>
@@ -33767,6 +34423,7 @@
                 <w:szCs w:val="20"/>
               </w:rPr>
             </w:pPr>
+            <w:proofErr w:type="spellStart"/>
             <w:r>
               <w:rPr>
                 <w:rStyle w:val="qname"/>
@@ -33776,6 +34433,7 @@
               </w:rPr>
               <w:t>AffectedAssetType</w:t>
             </w:r>
+            <w:proofErr w:type="spellEnd"/>
           </w:p>
         </w:tc>
         <w:tc>
@@ -33791,6 +34449,7 @@
                 <w:szCs w:val="20"/>
               </w:rPr>
             </w:pPr>
+            <w:proofErr w:type="spellStart"/>
             <w:r>
               <w:rPr>
                 <w:rStyle w:val="qname"/>
@@ -33800,6 +34459,7 @@
               </w:rPr>
               <w:t>Location_Class</w:t>
             </w:r>
+            <w:proofErr w:type="spellEnd"/>
           </w:p>
         </w:tc>
       </w:tr>
@@ -33862,6 +34522,7 @@
                 <w:szCs w:val="20"/>
               </w:rPr>
             </w:pPr>
+            <w:proofErr w:type="spellStart"/>
             <w:r>
               <w:rPr>
                 <w:rStyle w:val="qname"/>
@@ -33872,6 +34533,7 @@
               </w:rPr>
               <w:t>PropertyAffectedType</w:t>
             </w:r>
+            <w:proofErr w:type="spellEnd"/>
           </w:p>
         </w:tc>
         <w:tc>
@@ -33886,6 +34548,7 @@
                 <w:szCs w:val="20"/>
               </w:rPr>
             </w:pPr>
+            <w:proofErr w:type="spellStart"/>
             <w:r>
               <w:rPr>
                 <w:rStyle w:val="qname"/>
@@ -33895,6 +34558,7 @@
               </w:rPr>
               <w:t>Duration_Of_Availability_Loss</w:t>
             </w:r>
+            <w:proofErr w:type="spellEnd"/>
           </w:p>
         </w:tc>
       </w:tr>
@@ -33957,6 +34621,7 @@
                 <w:szCs w:val="20"/>
               </w:rPr>
             </w:pPr>
+            <w:proofErr w:type="spellStart"/>
             <w:r>
               <w:rPr>
                 <w:rStyle w:val="qname"/>
@@ -33967,6 +34632,7 @@
               </w:rPr>
               <w:t>PropertyAffectedType</w:t>
             </w:r>
+            <w:proofErr w:type="spellEnd"/>
           </w:p>
         </w:tc>
         <w:tc>
@@ -34029,6 +34695,7 @@
                 <w:szCs w:val="20"/>
               </w:rPr>
             </w:pPr>
+            <w:proofErr w:type="spellStart"/>
             <w:r>
               <w:rPr>
                 <w:rFonts w:ascii="Courier New" w:hAnsi="Courier New" w:cs="Courier New"/>
@@ -34037,6 +34704,7 @@
               </w:rPr>
               <w:t>ttp</w:t>
             </w:r>
+            <w:proofErr w:type="spellEnd"/>
           </w:p>
         </w:tc>
         <w:tc>
@@ -34051,6 +34719,7 @@
                 <w:szCs w:val="20"/>
               </w:rPr>
             </w:pPr>
+            <w:proofErr w:type="spellStart"/>
             <w:r>
               <w:rPr>
                 <w:rFonts w:ascii="Courier New" w:hAnsi="Courier New" w:cs="Courier New"/>
@@ -34059,6 +34728,7 @@
               </w:rPr>
               <w:t>MalwareInstanceType</w:t>
             </w:r>
+            <w:proofErr w:type="spellEnd"/>
           </w:p>
         </w:tc>
         <w:tc>
@@ -34142,6 +34812,7 @@
                 <w:szCs w:val="20"/>
               </w:rPr>
             </w:pPr>
+            <w:proofErr w:type="spellStart"/>
             <w:r>
               <w:rPr>
                 <w:rStyle w:val="qname"/>
@@ -34151,6 +34822,7 @@
               </w:rPr>
               <w:t>AffectedAssetType</w:t>
             </w:r>
+            <w:proofErr w:type="spellEnd"/>
           </w:p>
         </w:tc>
         <w:tc>
@@ -34165,6 +34837,7 @@
                 <w:szCs w:val="20"/>
               </w:rPr>
             </w:pPr>
+            <w:proofErr w:type="spellStart"/>
             <w:r>
               <w:rPr>
                 <w:rStyle w:val="qname"/>
@@ -34174,6 +34847,7 @@
               </w:rPr>
               <w:t>Management_Class</w:t>
             </w:r>
+            <w:proofErr w:type="spellEnd"/>
           </w:p>
         </w:tc>
       </w:tr>
@@ -34234,6 +34908,7 @@
                 <w:szCs w:val="20"/>
               </w:rPr>
             </w:pPr>
+            <w:proofErr w:type="spellStart"/>
             <w:r>
               <w:rPr>
                 <w:rFonts w:ascii="Courier New" w:hAnsi="Courier New" w:cs="Courier New"/>
@@ -34242,6 +34917,7 @@
               </w:rPr>
               <w:t>ThreatActorType</w:t>
             </w:r>
+            <w:proofErr w:type="spellEnd"/>
           </w:p>
         </w:tc>
         <w:tc>
@@ -34262,8 +34938,18 @@
                 <w:sz w:val="20"/>
                 <w:szCs w:val="20"/>
               </w:rPr>
-              <w:t>Motivation/stixCommon:Value</w:t>
-            </w:r>
+              <w:t>Motivation/</w:t>
+            </w:r>
+            <w:proofErr w:type="spellStart"/>
+            <w:r>
+              <w:rPr>
+                <w:rFonts w:ascii="Courier New" w:hAnsi="Courier New" w:cs="Courier New"/>
+                <w:sz w:val="20"/>
+                <w:szCs w:val="20"/>
+              </w:rPr>
+              <w:t>stixCommon:Value</w:t>
+            </w:r>
+            <w:proofErr w:type="spellEnd"/>
           </w:p>
         </w:tc>
       </w:tr>
@@ -34325,6 +35011,7 @@
                 <w:szCs w:val="20"/>
               </w:rPr>
             </w:pPr>
+            <w:proofErr w:type="spellStart"/>
             <w:r>
               <w:rPr>
                 <w:rStyle w:val="qname"/>
@@ -34334,6 +35021,7 @@
               </w:rPr>
               <w:t>AffectedAssetType</w:t>
             </w:r>
+            <w:proofErr w:type="spellEnd"/>
           </w:p>
         </w:tc>
         <w:tc>
@@ -34348,6 +35036,7 @@
                 <w:szCs w:val="20"/>
               </w:rPr>
             </w:pPr>
+            <w:proofErr w:type="spellStart"/>
             <w:r>
               <w:rPr>
                 <w:rStyle w:val="qname"/>
@@ -34357,6 +35046,7 @@
               </w:rPr>
               <w:t>Ownership_Class</w:t>
             </w:r>
+            <w:proofErr w:type="spellEnd"/>
           </w:p>
         </w:tc>
       </w:tr>
@@ -34418,6 +35108,7 @@
                 <w:szCs w:val="20"/>
               </w:rPr>
             </w:pPr>
+            <w:proofErr w:type="spellStart"/>
             <w:r>
               <w:rPr>
                 <w:rFonts w:ascii="Courier New" w:hAnsi="Courier New" w:cs="Courier New"/>
@@ -34426,6 +35117,7 @@
               </w:rPr>
               <w:t>STIXheaderType</w:t>
             </w:r>
+            <w:proofErr w:type="spellEnd"/>
           </w:p>
         </w:tc>
         <w:tc>
@@ -34440,6 +35132,7 @@
                 <w:szCs w:val="20"/>
               </w:rPr>
             </w:pPr>
+            <w:proofErr w:type="spellStart"/>
             <w:r>
               <w:rPr>
                 <w:rFonts w:ascii="Courier New" w:hAnsi="Courier New" w:cs="Courier New"/>
@@ -34448,6 +35141,7 @@
               </w:rPr>
               <w:t>Package_Intent</w:t>
             </w:r>
+            <w:proofErr w:type="spellEnd"/>
           </w:p>
         </w:tc>
       </w:tr>
@@ -34510,46 +35204,76 @@
                 <w:szCs w:val="20"/>
               </w:rPr>
             </w:pPr>
+            <w:proofErr w:type="spellStart"/>
             <w:r>
               <w:rPr>
                 <w:rFonts w:ascii="Courier New" w:hAnsi="Courier New" w:cs="Courier New"/>
                 <w:sz w:val="20"/>
                 <w:szCs w:val="20"/>
               </w:rPr>
-              <w:t xml:space="preserve">ThreatActorType </w:t>
-            </w:r>
-          </w:p>
-          <w:p>
-            <w:pPr>
+              <w:t>ThreatActorType</w:t>
+            </w:r>
+            <w:proofErr w:type="spellEnd"/>
+            <w:r>
               <w:rPr>
                 <w:rFonts w:ascii="Courier New" w:hAnsi="Courier New" w:cs="Courier New"/>
                 <w:sz w:val="20"/>
                 <w:szCs w:val="20"/>
               </w:rPr>
-            </w:pPr>
-          </w:p>
-        </w:tc>
-        <w:tc>
-          <w:tcPr>
-            <w:tcW w:w="4680" w:type="dxa"/>
-          </w:tcPr>
-          <w:p>
-            <w:pPr>
-              <w:spacing w:after="240"/>
+              <w:t xml:space="preserve"> </w:t>
+            </w:r>
+          </w:p>
+          <w:p>
+            <w:pPr>
               <w:rPr>
                 <w:rFonts w:ascii="Courier New" w:hAnsi="Courier New" w:cs="Courier New"/>
                 <w:sz w:val="20"/>
                 <w:szCs w:val="20"/>
               </w:rPr>
             </w:pPr>
-            <w:r>
+          </w:p>
+        </w:tc>
+        <w:tc>
+          <w:tcPr>
+            <w:tcW w:w="4680" w:type="dxa"/>
+          </w:tcPr>
+          <w:p>
+            <w:pPr>
+              <w:spacing w:after="240"/>
               <w:rPr>
                 <w:rFonts w:ascii="Courier New" w:hAnsi="Courier New" w:cs="Courier New"/>
                 <w:sz w:val="20"/>
                 <w:szCs w:val="20"/>
               </w:rPr>
-              <w:t>Planning_And_Operational_Support/stixCommon:Value</w:t>
-            </w:r>
+            </w:pPr>
+            <w:proofErr w:type="spellStart"/>
+            <w:r>
+              <w:rPr>
+                <w:rFonts w:ascii="Courier New" w:hAnsi="Courier New" w:cs="Courier New"/>
+                <w:sz w:val="20"/>
+                <w:szCs w:val="20"/>
+              </w:rPr>
+              <w:t>Planning_And_Operational_Support</w:t>
+            </w:r>
+            <w:proofErr w:type="spellEnd"/>
+            <w:r>
+              <w:rPr>
+                <w:rFonts w:ascii="Courier New" w:hAnsi="Courier New" w:cs="Courier New"/>
+                <w:sz w:val="20"/>
+                <w:szCs w:val="20"/>
+              </w:rPr>
+              <w:t>/</w:t>
+            </w:r>
+            <w:proofErr w:type="spellStart"/>
+            <w:r>
+              <w:rPr>
+                <w:rFonts w:ascii="Courier New" w:hAnsi="Courier New" w:cs="Courier New"/>
+                <w:sz w:val="20"/>
+                <w:szCs w:val="20"/>
+              </w:rPr>
+              <w:t>stixCommon:Value</w:t>
+            </w:r>
+            <w:proofErr w:type="spellEnd"/>
           </w:p>
         </w:tc>
       </w:tr>
@@ -34612,6 +35336,7 @@
                 <w:szCs w:val="20"/>
               </w:rPr>
             </w:pPr>
+            <w:proofErr w:type="spellStart"/>
             <w:r>
               <w:rPr>
                 <w:rStyle w:val="qname"/>
@@ -34621,6 +35346,7 @@
               </w:rPr>
               <w:t>ImpactAssessmentType</w:t>
             </w:r>
+            <w:proofErr w:type="spellEnd"/>
           </w:p>
           <w:p>
             <w:pPr>
@@ -34684,6 +35410,7 @@
                 <w:szCs w:val="20"/>
               </w:rPr>
             </w:pPr>
+            <w:proofErr w:type="spellStart"/>
             <w:r>
               <w:rPr>
                 <w:rStyle w:val="qname"/>
@@ -34693,6 +35420,7 @@
               </w:rPr>
               <w:t>Loss_Of_Competitive_Advantage</w:t>
             </w:r>
+            <w:proofErr w:type="spellEnd"/>
           </w:p>
           <w:p>
             <w:pPr>
@@ -34703,6 +35431,7 @@
                 <w:szCs w:val="20"/>
               </w:rPr>
             </w:pPr>
+            <w:proofErr w:type="spellStart"/>
             <w:r>
               <w:rPr>
                 <w:rStyle w:val="qname"/>
@@ -34712,6 +35441,7 @@
               </w:rPr>
               <w:t>Brand_And_Market_Damage</w:t>
             </w:r>
+            <w:proofErr w:type="spellEnd"/>
           </w:p>
           <w:p>
             <w:pPr>
@@ -34722,6 +35452,7 @@
                 <w:szCs w:val="20"/>
               </w:rPr>
             </w:pPr>
+            <w:proofErr w:type="spellStart"/>
             <w:r>
               <w:rPr>
                 <w:rStyle w:val="qname"/>
@@ -34731,6 +35462,7 @@
               </w:rPr>
               <w:t>Increased_Operating_Costs</w:t>
             </w:r>
+            <w:proofErr w:type="spellEnd"/>
           </w:p>
           <w:p>
             <w:pPr>
@@ -34741,6 +35473,7 @@
                 <w:szCs w:val="20"/>
               </w:rPr>
             </w:pPr>
+            <w:proofErr w:type="spellStart"/>
             <w:r>
               <w:rPr>
                 <w:rStyle w:val="qname"/>
@@ -34750,6 +35483,7 @@
               </w:rPr>
               <w:t>Legal_And_Regulatory_Costs</w:t>
             </w:r>
+            <w:proofErr w:type="spellEnd"/>
           </w:p>
           <w:p>
             <w:pPr>
@@ -34759,6 +35493,7 @@
                 <w:szCs w:val="20"/>
               </w:rPr>
             </w:pPr>
+            <w:proofErr w:type="spellStart"/>
             <w:r>
               <w:rPr>
                 <w:rStyle w:val="qname"/>
@@ -34768,6 +35503,7 @@
               </w:rPr>
               <w:t>Security_Compromise</w:t>
             </w:r>
+            <w:proofErr w:type="spellEnd"/>
           </w:p>
         </w:tc>
       </w:tr>
@@ -34806,6 +35542,7 @@
                 <w:szCs w:val="20"/>
               </w:rPr>
             </w:pPr>
+            <w:proofErr w:type="spellStart"/>
             <w:r>
               <w:rPr>
                 <w:rFonts w:ascii="Courier New" w:hAnsi="Courier New" w:cs="Courier New"/>
@@ -34814,6 +35551,7 @@
               </w:rPr>
               <w:t>ttp</w:t>
             </w:r>
+            <w:proofErr w:type="spellEnd"/>
           </w:p>
         </w:tc>
         <w:tc>
@@ -34828,6 +35566,7 @@
                 <w:szCs w:val="20"/>
               </w:rPr>
             </w:pPr>
+            <w:proofErr w:type="spellStart"/>
             <w:r>
               <w:rPr>
                 <w:rFonts w:ascii="Courier New" w:hAnsi="Courier New" w:cs="Courier New"/>
@@ -34836,6 +35575,7 @@
               </w:rPr>
               <w:t>VictimTargetingType</w:t>
             </w:r>
+            <w:proofErr w:type="spellEnd"/>
           </w:p>
         </w:tc>
         <w:tc>
@@ -34850,6 +35590,7 @@
                 <w:szCs w:val="20"/>
               </w:rPr>
             </w:pPr>
+            <w:proofErr w:type="spellStart"/>
             <w:r>
               <w:rPr>
                 <w:rFonts w:ascii="Courier New" w:hAnsi="Courier New" w:cs="Courier New"/>
@@ -34858,6 +35599,7 @@
               </w:rPr>
               <w:t>Targeted_Systems</w:t>
             </w:r>
+            <w:proofErr w:type="spellEnd"/>
           </w:p>
         </w:tc>
       </w:tr>
@@ -34918,6 +35660,7 @@
                 <w:szCs w:val="20"/>
               </w:rPr>
             </w:pPr>
+            <w:proofErr w:type="spellStart"/>
             <w:r>
               <w:rPr>
                 <w:rFonts w:ascii="Courier New" w:hAnsi="Courier New" w:cs="Courier New"/>
@@ -34926,6 +35669,7 @@
               </w:rPr>
               <w:t>ThreatActorType</w:t>
             </w:r>
+            <w:proofErr w:type="spellEnd"/>
           </w:p>
         </w:tc>
         <w:tc>
@@ -34946,98 +35690,120 @@
                 <w:sz w:val="20"/>
                 <w:szCs w:val="20"/>
               </w:rPr>
-              <w:t>Sophistication/stixCommon:Value</w:t>
-            </w:r>
-          </w:p>
-        </w:tc>
-      </w:tr>
-      <w:tr>
-        <w:tc>
-          <w:tcPr>
-            <w:tcW w:w="4765" w:type="dxa"/>
-          </w:tcPr>
-          <w:p>
-            <w:pPr>
+              <w:t>Sophistication/</w:t>
+            </w:r>
+            <w:proofErr w:type="spellStart"/>
+            <w:r>
               <w:rPr>
                 <w:rFonts w:ascii="Courier New" w:hAnsi="Courier New" w:cs="Courier New"/>
                 <w:sz w:val="20"/>
                 <w:szCs w:val="20"/>
               </w:rPr>
-            </w:pPr>
-            <w:r>
+              <w:t>stixCommon:Value</w:t>
+            </w:r>
+            <w:proofErr w:type="spellEnd"/>
+          </w:p>
+        </w:tc>
+      </w:tr>
+      <w:tr>
+        <w:tc>
+          <w:tcPr>
+            <w:tcW w:w="4765" w:type="dxa"/>
+          </w:tcPr>
+          <w:p>
+            <w:pPr>
               <w:rPr>
                 <w:rFonts w:ascii="Courier New" w:hAnsi="Courier New" w:cs="Courier New"/>
                 <w:sz w:val="20"/>
                 <w:szCs w:val="20"/>
               </w:rPr>
-              <w:t>ThreatActorTypeVocab-1.0</w:t>
-            </w:r>
-          </w:p>
-        </w:tc>
-        <w:tc>
-          <w:tcPr>
-            <w:tcW w:w="1530" w:type="dxa"/>
-          </w:tcPr>
-          <w:p>
-            <w:pPr>
+            </w:pPr>
+            <w:r>
               <w:rPr>
                 <w:rFonts w:ascii="Courier New" w:hAnsi="Courier New" w:cs="Courier New"/>
                 <w:sz w:val="20"/>
                 <w:szCs w:val="20"/>
               </w:rPr>
-            </w:pPr>
-            <w:r>
+              <w:t>ThreatActorTypeVocab-1.0</w:t>
+            </w:r>
+          </w:p>
+        </w:tc>
+        <w:tc>
+          <w:tcPr>
+            <w:tcW w:w="1530" w:type="dxa"/>
+          </w:tcPr>
+          <w:p>
+            <w:pPr>
               <w:rPr>
                 <w:rFonts w:ascii="Courier New" w:hAnsi="Courier New" w:cs="Courier New"/>
                 <w:sz w:val="20"/>
                 <w:szCs w:val="20"/>
               </w:rPr>
-              <w:t>ta</w:t>
-            </w:r>
-          </w:p>
-        </w:tc>
-        <w:tc>
-          <w:tcPr>
-            <w:tcW w:w="3060" w:type="dxa"/>
-          </w:tcPr>
-          <w:p>
-            <w:pPr>
+            </w:pPr>
+            <w:r>
               <w:rPr>
                 <w:rFonts w:ascii="Courier New" w:hAnsi="Courier New" w:cs="Courier New"/>
                 <w:sz w:val="20"/>
                 <w:szCs w:val="20"/>
               </w:rPr>
-            </w:pPr>
-            <w:r>
+              <w:t>ta</w:t>
+            </w:r>
+          </w:p>
+        </w:tc>
+        <w:tc>
+          <w:tcPr>
+            <w:tcW w:w="3060" w:type="dxa"/>
+          </w:tcPr>
+          <w:p>
+            <w:pPr>
               <w:rPr>
                 <w:rFonts w:ascii="Courier New" w:hAnsi="Courier New" w:cs="Courier New"/>
                 <w:sz w:val="20"/>
                 <w:szCs w:val="20"/>
               </w:rPr>
-              <w:t>ThreatActorType</w:t>
-            </w:r>
-          </w:p>
-        </w:tc>
-        <w:tc>
-          <w:tcPr>
-            <w:tcW w:w="4680" w:type="dxa"/>
-          </w:tcPr>
-          <w:p>
-            <w:pPr>
+            </w:pPr>
+            <w:proofErr w:type="spellStart"/>
+            <w:r>
               <w:rPr>
                 <w:rFonts w:ascii="Courier New" w:hAnsi="Courier New" w:cs="Courier New"/>
                 <w:sz w:val="20"/>
                 <w:szCs w:val="20"/>
               </w:rPr>
-            </w:pPr>
-            <w:r>
+              <w:t>ThreatActorType</w:t>
+            </w:r>
+            <w:proofErr w:type="spellEnd"/>
+          </w:p>
+        </w:tc>
+        <w:tc>
+          <w:tcPr>
+            <w:tcW w:w="4680" w:type="dxa"/>
+          </w:tcPr>
+          <w:p>
+            <w:pPr>
               <w:rPr>
                 <w:rFonts w:ascii="Courier New" w:hAnsi="Courier New" w:cs="Courier New"/>
                 <w:sz w:val="20"/>
                 <w:szCs w:val="20"/>
               </w:rPr>
-              <w:t>Type/stixCommon:Value</w:t>
-            </w:r>
+            </w:pPr>
+            <w:r>
+              <w:rPr>
+                <w:rFonts w:ascii="Courier New" w:hAnsi="Courier New" w:cs="Courier New"/>
+                <w:sz w:val="20"/>
+                <w:szCs w:val="20"/>
+              </w:rPr>
+              <w:t>Type/</w:t>
+            </w:r>
+            <w:proofErr w:type="spellStart"/>
+            <w:r>
+              <w:rPr>
+                <w:rFonts w:ascii="Courier New" w:hAnsi="Courier New" w:cs="Courier New"/>
+                <w:sz w:val="20"/>
+                <w:szCs w:val="20"/>
+              </w:rPr>
+              <w:t>stixCommon:Value</w:t>
+            </w:r>
+            <w:proofErr w:type="spellEnd"/>
           </w:p>
         </w:tc>
       </w:tr>
@@ -35092,7 +35858,14 @@
         <w:rPr>
           <w:szCs w:val="24"/>
         </w:rPr>
-        <w:t>[CybOX</w:t>
+        <w:t>[</w:t>
+      </w:r>
+      <w:proofErr w:type="spellStart"/>
+      <w:r>
+        <w:rPr>
+          <w:szCs w:val="24"/>
+        </w:rPr>
+        <w:t>CybOX</w:t>
       </w:r>
       <w:r>
         <w:rPr>
@@ -35101,6 +35874,7 @@
         </w:rPr>
         <w:t>COR</w:t>
       </w:r>
+      <w:proofErr w:type="spellEnd"/>
       <w:r>
         <w:rPr>
           <w:szCs w:val="24"/>
@@ -36294,6 +37068,7 @@
         <w:docPartUnique/>
       </w:docPartObj>
     </w:sdtPr>
+    <w:sdtEndPr/>
     <w:sdtContent>
       <w:p>
         <w:pPr>
@@ -36318,7 +37093,7 @@
           <w:rPr>
             <w:noProof/>
           </w:rPr>
-          <w:t>35</w:t>
+          <w:t>17</w:t>
         </w:r>
         <w:r>
           <w:rPr>
@@ -36658,34 +37433,14 @@
         <w:rPr>
           <w:sz w:val="20"/>
         </w:rPr>
-        <w:t xml:space="preserve"> </w:t>
-      </w:r>
-      <w:r>
-        <w:rPr>
-          <w:sz w:val="20"/>
-        </w:rPr>
-        <w:t xml:space="preserve">Corrected in </w:t>
+        <w:t xml:space="preserve"> Corrected in </w:t>
       </w:r>
       <w:r>
         <w:rPr>
           <w:rFonts w:ascii="Courier New" w:hAnsi="Courier New" w:cs="Courier New"/>
           <w:sz w:val="20"/>
         </w:rPr>
-        <w:t>AvailabilityLossType</w:t>
-      </w:r>
-      <w:r>
-        <w:rPr>
-          <w:rFonts w:ascii="Courier New" w:hAnsi="Courier New" w:cs="Courier New"/>
-          <w:sz w:val="20"/>
-        </w:rPr>
-        <w:t>Vocab-1.1</w:t>
-      </w:r>
-      <w:r>
-        <w:rPr>
-          <w:rFonts w:ascii="Courier New" w:hAnsi="Courier New" w:cs="Courier New"/>
-          <w:sz w:val="20"/>
-        </w:rPr>
-        <w:t>.1</w:t>
+        <w:t>AvailabilityLossTypeVocab-1.1.1</w:t>
       </w:r>
     </w:p>
   </w:footnote>
@@ -36715,14 +37470,7 @@
           <w:rFonts w:ascii="Courier New" w:hAnsi="Courier New" w:cs="Courier New"/>
           <w:sz w:val="20"/>
         </w:rPr>
-        <w:t>MotivationVocab</w:t>
-      </w:r>
-      <w:r>
-        <w:rPr>
-          <w:rFonts w:ascii="Courier New" w:hAnsi="Courier New" w:cs="Courier New"/>
-          <w:sz w:val="20"/>
-        </w:rPr>
-        <w:t>-1.1</w:t>
+        <w:t>MotivationVocab-1.1</w:t>
       </w:r>
     </w:p>
   </w:footnote>
@@ -36745,27 +37493,14 @@
         <w:rPr>
           <w:sz w:val="20"/>
         </w:rPr>
-        <w:t xml:space="preserve"> </w:t>
-      </w:r>
-      <w:r>
-        <w:rPr>
-          <w:sz w:val="20"/>
-        </w:rPr>
-        <w:t xml:space="preserve">Corrected in </w:t>
+        <w:t xml:space="preserve"> Corrected in </w:t>
       </w:r>
       <w:r>
         <w:rPr>
           <w:rFonts w:ascii="Courier New" w:hAnsi="Courier New" w:cs="Courier New"/>
           <w:sz w:val="20"/>
         </w:rPr>
-        <w:t>MotivationVocab-1.</w:t>
-      </w:r>
-      <w:r>
-        <w:rPr>
-          <w:rFonts w:ascii="Courier New" w:hAnsi="Courier New" w:cs="Courier New"/>
-          <w:sz w:val="20"/>
-        </w:rPr>
-        <w:t>0.1</w:t>
+        <w:t>MotivationVocab-1.0.1</w:t>
       </w:r>
     </w:p>
   </w:footnote>
@@ -36785,13 +37520,7 @@
         <w:rPr>
           <w:sz w:val="20"/>
         </w:rPr>
-        <w:t xml:space="preserve"> </w:t>
-      </w:r>
-      <w:r>
-        <w:rPr>
-          <w:sz w:val="20"/>
-        </w:rPr>
-        <w:t xml:space="preserve">Corrected in </w:t>
+        <w:t xml:space="preserve"> Corrected in </w:t>
       </w:r>
       <w:r>
         <w:rPr>
@@ -40510,6 +41239,7 @@
   <w:style w:type="character" w:default="1" w:styleId="DefaultParagraphFont">
     <w:name w:val="Default Paragraph Font"/>
     <w:uiPriority w:val="1"/>
+    <w:semiHidden/>
     <w:unhideWhenUsed/>
   </w:style>
   <w:style w:type="table" w:default="1" w:styleId="TableNormal">
@@ -41908,7 +42638,7 @@
 </file>
 
 <file path=customXml/itemProps1.xml><?xml version="1.0" encoding="utf-8"?>
-<ds:datastoreItem xmlns:ds="http://schemas.openxmlformats.org/officeDocument/2006/customXml" ds:itemID="{768EE073-9D1E-440E-B05E-C38DBF5FD2BC}">
+<ds:datastoreItem xmlns:ds="http://schemas.openxmlformats.org/officeDocument/2006/customXml" ds:itemID="{080B5758-E3A8-42CE-9A3E-A1A04E6A700E}">
   <ds:schemaRefs>
     <ds:schemaRef ds:uri="http://schemas.openxmlformats.org/officeDocument/2006/bibliography"/>
   </ds:schemaRefs>

</xml_diff>